<commit_message>
3.4 estratégia de pesquisa
</commit_message>
<xml_diff>
--- a/Projeto2/docs/Julieta.docx
+++ b/Projeto2/docs/Julieta.docx
@@ -291,20 +291,45 @@
         </w:rPr>
       </w:pPr>
       <w:r>
-        <w:t>Na</w:t>
+        <w:t xml:space="preserve">Na posição correspondente ao número do lugar na lista </w:t>
+      </w:r>
+      <w:proofErr w:type="spellStart"/>
+      <w:r>
+        <w:rPr>
+          <w:i/>
+        </w:rPr>
+        <w:t>InputGroups</w:t>
+      </w:r>
+      <w:proofErr w:type="spellEnd"/>
+      <w:r>
+        <w:t xml:space="preserve">, está o número do grupo da pessoa inicialmente nesse lugar. </w:t>
+      </w:r>
+      <w:r>
+        <w:t xml:space="preserve">Assim, se a </w:t>
+      </w:r>
+      <w:r>
+        <w:rPr>
+          <w:highlight w:val="yellow"/>
+        </w:rPr>
+        <w:t xml:space="preserve">tabela </w:t>
+      </w:r>
+      <w:r>
+        <w:rPr>
+          <w:highlight w:val="yellow"/>
+        </w:rPr>
+        <w:t>X</w:t>
+      </w:r>
+      <w:bookmarkStart w:id="0" w:name="_GoBack"/>
+      <w:bookmarkEnd w:id="0"/>
+      <w:r>
+        <w:t xml:space="preserve"> representar o público, os números em cada célula o número de cada lugar e as cores os diferentes grupos, a lista tida em consideração para resolver o problema será</w:t>
+      </w:r>
+      <w:r>
+        <w:t>:</w:t>
       </w:r>
       <w:r>
         <w:t xml:space="preserve"> </w:t>
       </w:r>
-      <w:r>
-        <w:t>posição</w:t>
-      </w:r>
-      <w:r>
-        <w:t xml:space="preserve"> correspondente ao número do lugar</w:t>
-      </w:r>
-      <w:r>
-        <w:t xml:space="preserve"> na lista </w:t>
-      </w:r>
       <w:proofErr w:type="spellStart"/>
       <w:r>
         <w:rPr>
@@ -314,56 +339,10 @@
       </w:r>
       <w:proofErr w:type="spellEnd"/>
       <w:r>
-        <w:t xml:space="preserve">, está o número do grupo da pessoa </w:t>
-      </w:r>
-      <w:r>
-        <w:t xml:space="preserve">inicialmente </w:t>
-      </w:r>
-      <w:r>
-        <w:t>nesse lugar.</w:t>
-      </w:r>
-      <w:r>
-        <w:t xml:space="preserve"> </w:t>
-      </w:r>
-      <w:r>
-        <w:t xml:space="preserve">Assim, se a </w:t>
-      </w:r>
-      <w:r>
-        <w:rPr>
-          <w:highlight w:val="yellow"/>
-        </w:rPr>
-        <w:t>tabela 1?</w:t>
-      </w:r>
-      <w:r>
-        <w:t xml:space="preserve"> representar o público, os números em cada célula o número de cada lugar e as cores os diferentes grupos, a lista tida em consideração para resolver o problema será</w:t>
-      </w:r>
-      <w:r>
-        <w:t>:</w:t>
-      </w:r>
-      <w:r>
-        <w:t xml:space="preserve"> </w:t>
-      </w:r>
-      <w:proofErr w:type="spellStart"/>
-      <w:r>
-        <w:rPr>
-          <w:i/>
-        </w:rPr>
-        <w:t>InputGroups</w:t>
-      </w:r>
-      <w:proofErr w:type="spellEnd"/>
-      <w:proofErr w:type="gramStart"/>
-      <w:r>
-        <w:rPr>
-          <w:i/>
-        </w:rPr>
-        <w:t>=[</w:t>
-      </w:r>
-      <w:proofErr w:type="gramEnd"/>
-      <w:r>
-        <w:rPr>
-          <w:i/>
-        </w:rPr>
-        <w:t>1,1,2,2,3,3,3,2,2,1,3,3]</w:t>
+        <w:rPr>
+          <w:i/>
+        </w:rPr>
+        <w:t>=[1,1,2,2,3,3,3,2,2,1,3,3]</w:t>
       </w:r>
       <w:r>
         <w:rPr>
@@ -682,13 +661,7 @@
         <w:rPr>
           <w:i/>
         </w:rPr>
-        <w:t>=</w:t>
-      </w:r>
-      <w:r>
-        <w:rPr>
-          <w:i/>
-        </w:rPr>
-        <w:t>[</w:t>
+        <w:t>=[</w:t>
       </w:r>
       <w:proofErr w:type="gramEnd"/>
       <w:r>
@@ -1750,14 +1723,7 @@
           <w:i/>
         </w:rPr>
         <w:lastRenderedPageBreak/>
-        <w:t>3</w:t>
-      </w:r>
-      <w:r>
-        <w:rPr>
-          <w:b/>
-          <w:i/>
-        </w:rPr>
-        <w:t>. A distância de um elemento até ao próximo do mesmo grupo (caso exista) tem que ser 0</w:t>
+        <w:t>3. A distância de um elemento até ao próximo do mesmo grupo (caso exista) tem que ser 0</w:t>
       </w:r>
     </w:p>
     <w:p>
@@ -2398,10 +2364,7 @@
         </w:rPr>
       </w:pPr>
       <w:r>
-        <w:t xml:space="preserve">2) </w:t>
-      </w:r>
-      <w:r>
-        <w:t>menor número de trocas</w:t>
+        <w:t>2) menor número de trocas</w:t>
       </w:r>
     </w:p>
     <w:p>
@@ -3082,8 +3045,6 @@
         </w:rPr>
         <w:t>TotalDifference</w:t>
       </w:r>
-      <w:bookmarkStart w:id="0" w:name="_GoBack"/>
-      <w:bookmarkEnd w:id="0"/>
       <w:proofErr w:type="spellEnd"/>
     </w:p>
     <w:p>
@@ -3275,40 +3236,2417 @@
         <w:rPr>
           <w:b/>
           <w:sz w:val="24"/>
+        </w:rPr>
+      </w:pPr>
+      <w:r>
+        <w:rPr>
+          <w:b/>
+          <w:sz w:val="24"/>
+        </w:rPr>
+        <w:t>3.4 ESTRATÉGIA DE PESQUISA</w:t>
+      </w:r>
+    </w:p>
+    <w:p>
+      <w:pPr>
+        <w:jc w:val="both"/>
+      </w:pPr>
+      <w:r>
+        <w:t>Foram testadas várias opções de pesquisa para a resolução deste problema. Para se poder chegar a alguma conclusão com os testes teve que</w:t>
+      </w:r>
+      <w:r>
+        <w:t xml:space="preserve"> ser usada a mesma distribuição inicial. Esta distribuição é uma plateia de 10 pessoas de 5 grupos diferentes, tendo cada grupo 2 pessoas: </w:t>
+      </w:r>
+      <w:proofErr w:type="spellStart"/>
+      <w:r>
+        <w:rPr>
+          <w:i/>
+        </w:rPr>
+        <w:t>InputGroups</w:t>
+      </w:r>
+      <w:proofErr w:type="spellEnd"/>
+      <w:r>
+        <w:rPr>
+          <w:i/>
+        </w:rPr>
+        <w:t xml:space="preserve"> = </w:t>
+      </w:r>
+      <w:r>
+        <w:rPr>
+          <w:rFonts w:ascii="Calibri" w:eastAsia="Times New Roman" w:hAnsi="Calibri" w:cs="Calibri"/>
+          <w:i/>
+          <w:color w:val="000000"/>
+          <w:lang w:eastAsia="pt-PT"/>
+        </w:rPr>
+        <w:t>[1,2,3,4,5,1,2,3,4,5]</w:t>
+      </w:r>
+      <w:r>
+        <w:rPr>
+          <w:rFonts w:ascii="Calibri" w:eastAsia="Times New Roman" w:hAnsi="Calibri" w:cs="Calibri"/>
+          <w:i/>
+          <w:color w:val="000000"/>
+          <w:lang w:eastAsia="pt-PT"/>
+        </w:rPr>
+        <w:t xml:space="preserve">. </w:t>
+      </w:r>
+      <w:r>
+        <w:rPr>
+          <w:rFonts w:ascii="Calibri" w:eastAsia="Times New Roman" w:hAnsi="Calibri" w:cs="Calibri"/>
+          <w:color w:val="000000"/>
+          <w:lang w:eastAsia="pt-PT"/>
+        </w:rPr>
+        <w:t xml:space="preserve">A </w:t>
+      </w:r>
+      <w:r>
+        <w:rPr>
+          <w:rFonts w:ascii="Calibri" w:eastAsia="Times New Roman" w:hAnsi="Calibri" w:cs="Calibri"/>
+          <w:color w:val="000000"/>
           <w:highlight w:val="yellow"/>
-        </w:rPr>
-      </w:pPr>
-      <w:r>
+          <w:lang w:eastAsia="pt-PT"/>
+        </w:rPr>
+        <w:t xml:space="preserve">tabela </w:t>
+      </w:r>
+      <w:r>
+        <w:rPr>
+          <w:rFonts w:ascii="Calibri" w:eastAsia="Times New Roman" w:hAnsi="Calibri" w:cs="Calibri"/>
+          <w:color w:val="000000"/>
+          <w:highlight w:val="yellow"/>
+          <w:lang w:eastAsia="pt-PT"/>
+        </w:rPr>
+        <w:t>X</w:t>
+      </w:r>
+      <w:r>
+        <w:rPr>
+          <w:rFonts w:ascii="Calibri" w:eastAsia="Times New Roman" w:hAnsi="Calibri" w:cs="Calibri"/>
+          <w:color w:val="000000"/>
+          <w:lang w:eastAsia="pt-PT"/>
+        </w:rPr>
+        <w:t xml:space="preserve"> apr</w:t>
+      </w:r>
+      <w:r>
+        <w:rPr>
+          <w:rFonts w:ascii="Calibri" w:eastAsia="Times New Roman" w:hAnsi="Calibri" w:cs="Calibri"/>
+          <w:color w:val="000000"/>
+          <w:lang w:eastAsia="pt-PT"/>
+        </w:rPr>
+        <w:t>esenta os dados desses mesmos testes.</w:t>
+      </w:r>
+      <w:r>
+        <w:rPr>
+          <w:rFonts w:ascii="Calibri" w:eastAsia="Times New Roman" w:hAnsi="Calibri" w:cs="Calibri"/>
+          <w:color w:val="000000"/>
+          <w:lang w:eastAsia="pt-PT"/>
+        </w:rPr>
+        <w:t xml:space="preserve"> Podemos então concluir que</w:t>
+      </w:r>
+      <w:r>
+        <w:t xml:space="preserve"> a melhor estratégia de pesquisa é a utilização das opções </w:t>
+      </w:r>
+      <w:r>
+        <w:rPr>
+          <w:i/>
+        </w:rPr>
+        <w:t>step mi</w:t>
+      </w:r>
+      <w:r>
+        <w:rPr>
+          <w:i/>
+        </w:rPr>
+        <w:t>n</w:t>
+      </w:r>
+      <w:r>
+        <w:t xml:space="preserve"> e a pior estratégia é o uso das opções </w:t>
+      </w:r>
+      <w:proofErr w:type="spellStart"/>
+      <w:r>
+        <w:rPr>
+          <w:i/>
+        </w:rPr>
+        <w:t>bisect</w:t>
+      </w:r>
+      <w:proofErr w:type="spellEnd"/>
+      <w:r>
+        <w:rPr>
+          <w:i/>
+        </w:rPr>
+        <w:t xml:space="preserve"> max</w:t>
+      </w:r>
+      <w:r>
+        <w:t>.</w:t>
+      </w:r>
+    </w:p>
+    <w:p>
+      <w:pPr>
         <w:rPr>
           <w:b/>
           <w:sz w:val="24"/>
           <w:highlight w:val="yellow"/>
         </w:rPr>
-        <w:t>3.4 ESTRATÉGIA DE PESQUISA</w:t>
-      </w:r>
+      </w:pPr>
+    </w:p>
+    <w:tbl>
+      <w:tblPr>
+        <w:tblW w:w="5000" w:type="pct"/>
+        <w:tblCellMar>
+          <w:left w:w="70" w:type="dxa"/>
+          <w:right w:w="70" w:type="dxa"/>
+        </w:tblCellMar>
+        <w:tblLook w:val="04A0" w:firstRow="1" w:lastRow="0" w:firstColumn="1" w:lastColumn="0" w:noHBand="0" w:noVBand="1"/>
+      </w:tblPr>
+      <w:tblGrid>
+        <w:gridCol w:w="743"/>
+        <w:gridCol w:w="815"/>
+        <w:gridCol w:w="583"/>
+        <w:gridCol w:w="680"/>
+        <w:gridCol w:w="807"/>
+        <w:gridCol w:w="1210"/>
+        <w:gridCol w:w="1021"/>
+        <w:gridCol w:w="1575"/>
+        <w:gridCol w:w="1060"/>
+      </w:tblGrid>
+      <w:tr>
+        <w:trPr>
+          <w:trHeight w:val="288"/>
+        </w:trPr>
+        <w:tc>
+          <w:tcPr>
+            <w:tcW w:w="438" w:type="pct"/>
+            <w:tcBorders>
+              <w:top w:val="single" w:sz="4" w:space="0" w:color="FFFFFF" w:themeColor="background1"/>
+              <w:left w:val="single" w:sz="4" w:space="0" w:color="FFFFFF" w:themeColor="background1"/>
+              <w:bottom w:val="single" w:sz="4" w:space="0" w:color="auto"/>
+              <w:right w:val="single" w:sz="4" w:space="0" w:color="auto"/>
+            </w:tcBorders>
+            <w:shd w:val="clear" w:color="auto" w:fill="auto"/>
+            <w:noWrap/>
+            <w:vAlign w:val="bottom"/>
+            <w:hideMark/>
+          </w:tcPr>
+          <w:p>
+            <w:pPr>
+              <w:spacing w:after="0" w:line="240" w:lineRule="auto"/>
+              <w:jc w:val="center"/>
+              <w:rPr>
+                <w:rFonts w:eastAsia="Times New Roman" w:cstheme="minorHAnsi"/>
+                <w:color w:val="000000"/>
+                <w:sz w:val="18"/>
+                <w:szCs w:val="18"/>
+                <w:lang w:eastAsia="pt-PT"/>
+              </w:rPr>
+            </w:pPr>
+            <w:r>
+              <w:rPr>
+                <w:rFonts w:eastAsia="Times New Roman" w:cstheme="minorHAnsi"/>
+                <w:color w:val="000000"/>
+                <w:sz w:val="18"/>
+                <w:szCs w:val="18"/>
+                <w:lang w:eastAsia="pt-PT"/>
+              </w:rPr>
+              <w:t> </w:t>
+            </w:r>
+          </w:p>
+        </w:tc>
+        <w:tc>
+          <w:tcPr>
+            <w:tcW w:w="480" w:type="pct"/>
+            <w:tcBorders>
+              <w:top w:val="single" w:sz="4" w:space="0" w:color="auto"/>
+              <w:left w:val="single" w:sz="4" w:space="0" w:color="auto"/>
+              <w:bottom w:val="single" w:sz="4" w:space="0" w:color="auto"/>
+              <w:right w:val="single" w:sz="4" w:space="0" w:color="auto"/>
+            </w:tcBorders>
+            <w:shd w:val="clear" w:color="000000" w:fill="D9D9D9"/>
+            <w:noWrap/>
+            <w:vAlign w:val="bottom"/>
+            <w:hideMark/>
+          </w:tcPr>
+          <w:p>
+            <w:pPr>
+              <w:spacing w:after="0" w:line="240" w:lineRule="auto"/>
+              <w:jc w:val="center"/>
+              <w:rPr>
+                <w:rFonts w:eastAsia="Times New Roman" w:cstheme="minorHAnsi"/>
+                <w:b/>
+                <w:bCs/>
+                <w:color w:val="000000"/>
+                <w:sz w:val="18"/>
+                <w:szCs w:val="18"/>
+                <w:lang w:eastAsia="pt-PT"/>
+              </w:rPr>
+            </w:pPr>
+            <w:proofErr w:type="spellStart"/>
+            <w:r>
+              <w:rPr>
+                <w:rFonts w:eastAsia="Times New Roman" w:cstheme="minorHAnsi"/>
+                <w:b/>
+                <w:bCs/>
+                <w:color w:val="000000"/>
+                <w:sz w:val="18"/>
+                <w:szCs w:val="18"/>
+                <w:lang w:eastAsia="pt-PT"/>
+              </w:rPr>
+              <w:t>leftmost</w:t>
+            </w:r>
+            <w:proofErr w:type="spellEnd"/>
+          </w:p>
+        </w:tc>
+        <w:tc>
+          <w:tcPr>
+            <w:tcW w:w="343" w:type="pct"/>
+            <w:tcBorders>
+              <w:top w:val="single" w:sz="4" w:space="0" w:color="auto"/>
+              <w:left w:val="nil"/>
+              <w:bottom w:val="single" w:sz="4" w:space="0" w:color="auto"/>
+              <w:right w:val="single" w:sz="4" w:space="0" w:color="auto"/>
+            </w:tcBorders>
+            <w:shd w:val="clear" w:color="000000" w:fill="D9D9D9"/>
+            <w:noWrap/>
+            <w:vAlign w:val="bottom"/>
+            <w:hideMark/>
+          </w:tcPr>
+          <w:p>
+            <w:pPr>
+              <w:spacing w:after="0" w:line="240" w:lineRule="auto"/>
+              <w:jc w:val="center"/>
+              <w:rPr>
+                <w:rFonts w:eastAsia="Times New Roman" w:cstheme="minorHAnsi"/>
+                <w:b/>
+                <w:bCs/>
+                <w:color w:val="000000"/>
+                <w:sz w:val="18"/>
+                <w:szCs w:val="18"/>
+                <w:lang w:eastAsia="pt-PT"/>
+              </w:rPr>
+            </w:pPr>
+            <w:r>
+              <w:rPr>
+                <w:rFonts w:eastAsia="Times New Roman" w:cstheme="minorHAnsi"/>
+                <w:b/>
+                <w:bCs/>
+                <w:color w:val="000000"/>
+                <w:sz w:val="18"/>
+                <w:szCs w:val="18"/>
+                <w:lang w:eastAsia="pt-PT"/>
+              </w:rPr>
+              <w:t>min</w:t>
+            </w:r>
+          </w:p>
+        </w:tc>
+        <w:tc>
+          <w:tcPr>
+            <w:tcW w:w="400" w:type="pct"/>
+            <w:tcBorders>
+              <w:top w:val="single" w:sz="4" w:space="0" w:color="auto"/>
+              <w:left w:val="nil"/>
+              <w:bottom w:val="single" w:sz="4" w:space="0" w:color="auto"/>
+              <w:right w:val="single" w:sz="4" w:space="0" w:color="auto"/>
+            </w:tcBorders>
+            <w:shd w:val="clear" w:color="000000" w:fill="D9D9D9"/>
+            <w:noWrap/>
+            <w:vAlign w:val="bottom"/>
+            <w:hideMark/>
+          </w:tcPr>
+          <w:p>
+            <w:pPr>
+              <w:spacing w:after="0" w:line="240" w:lineRule="auto"/>
+              <w:jc w:val="center"/>
+              <w:rPr>
+                <w:rFonts w:eastAsia="Times New Roman" w:cstheme="minorHAnsi"/>
+                <w:b/>
+                <w:bCs/>
+                <w:color w:val="000000"/>
+                <w:sz w:val="18"/>
+                <w:szCs w:val="18"/>
+                <w:lang w:eastAsia="pt-PT"/>
+              </w:rPr>
+            </w:pPr>
+            <w:proofErr w:type="spellStart"/>
+            <w:r>
+              <w:rPr>
+                <w:rFonts w:eastAsia="Times New Roman" w:cstheme="minorHAnsi"/>
+                <w:b/>
+                <w:bCs/>
+                <w:color w:val="000000"/>
+                <w:sz w:val="18"/>
+                <w:szCs w:val="18"/>
+                <w:lang w:eastAsia="pt-PT"/>
+              </w:rPr>
+              <w:t>max</w:t>
+            </w:r>
+            <w:proofErr w:type="spellEnd"/>
+          </w:p>
+        </w:tc>
+        <w:tc>
+          <w:tcPr>
+            <w:tcW w:w="475" w:type="pct"/>
+            <w:tcBorders>
+              <w:top w:val="single" w:sz="4" w:space="0" w:color="auto"/>
+              <w:left w:val="nil"/>
+              <w:bottom w:val="single" w:sz="4" w:space="0" w:color="auto"/>
+              <w:right w:val="single" w:sz="4" w:space="0" w:color="auto"/>
+            </w:tcBorders>
+            <w:shd w:val="clear" w:color="000000" w:fill="D0CECE"/>
+            <w:noWrap/>
+            <w:vAlign w:val="bottom"/>
+            <w:hideMark/>
+          </w:tcPr>
+          <w:p>
+            <w:pPr>
+              <w:spacing w:after="0" w:line="240" w:lineRule="auto"/>
+              <w:jc w:val="center"/>
+              <w:rPr>
+                <w:rFonts w:eastAsia="Times New Roman" w:cstheme="minorHAnsi"/>
+                <w:b/>
+                <w:bCs/>
+                <w:color w:val="000000"/>
+                <w:sz w:val="18"/>
+                <w:szCs w:val="18"/>
+                <w:lang w:eastAsia="pt-PT"/>
+              </w:rPr>
+            </w:pPr>
+            <w:proofErr w:type="spellStart"/>
+            <w:r>
+              <w:rPr>
+                <w:rFonts w:eastAsia="Times New Roman" w:cstheme="minorHAnsi"/>
+                <w:b/>
+                <w:bCs/>
+                <w:color w:val="000000"/>
+                <w:sz w:val="18"/>
+                <w:szCs w:val="18"/>
+                <w:lang w:eastAsia="pt-PT"/>
+              </w:rPr>
+              <w:t>first_fail</w:t>
+            </w:r>
+            <w:proofErr w:type="spellEnd"/>
+          </w:p>
+        </w:tc>
+        <w:tc>
+          <w:tcPr>
+            <w:tcW w:w="712" w:type="pct"/>
+            <w:tcBorders>
+              <w:top w:val="single" w:sz="4" w:space="0" w:color="auto"/>
+              <w:left w:val="nil"/>
+              <w:bottom w:val="single" w:sz="4" w:space="0" w:color="auto"/>
+              <w:right w:val="single" w:sz="4" w:space="0" w:color="auto"/>
+            </w:tcBorders>
+            <w:shd w:val="clear" w:color="000000" w:fill="D9D9D9"/>
+            <w:noWrap/>
+            <w:vAlign w:val="bottom"/>
+            <w:hideMark/>
+          </w:tcPr>
+          <w:p>
+            <w:pPr>
+              <w:spacing w:after="0" w:line="240" w:lineRule="auto"/>
+              <w:jc w:val="center"/>
+              <w:rPr>
+                <w:rFonts w:eastAsia="Times New Roman" w:cstheme="minorHAnsi"/>
+                <w:b/>
+                <w:bCs/>
+                <w:color w:val="000000"/>
+                <w:sz w:val="18"/>
+                <w:szCs w:val="18"/>
+                <w:lang w:eastAsia="pt-PT"/>
+              </w:rPr>
+            </w:pPr>
+            <w:proofErr w:type="spellStart"/>
+            <w:r>
+              <w:rPr>
+                <w:rFonts w:eastAsia="Times New Roman" w:cstheme="minorHAnsi"/>
+                <w:b/>
+                <w:bCs/>
+                <w:color w:val="000000"/>
+                <w:sz w:val="18"/>
+                <w:szCs w:val="18"/>
+                <w:lang w:eastAsia="pt-PT"/>
+              </w:rPr>
+              <w:t>anti_first_fail</w:t>
+            </w:r>
+            <w:proofErr w:type="spellEnd"/>
+          </w:p>
+        </w:tc>
+        <w:tc>
+          <w:tcPr>
+            <w:tcW w:w="601" w:type="pct"/>
+            <w:tcBorders>
+              <w:top w:val="single" w:sz="4" w:space="0" w:color="auto"/>
+              <w:left w:val="nil"/>
+              <w:bottom w:val="single" w:sz="4" w:space="0" w:color="auto"/>
+              <w:right w:val="single" w:sz="4" w:space="0" w:color="auto"/>
+            </w:tcBorders>
+            <w:shd w:val="clear" w:color="000000" w:fill="D9D9D9"/>
+            <w:noWrap/>
+            <w:vAlign w:val="bottom"/>
+            <w:hideMark/>
+          </w:tcPr>
+          <w:p>
+            <w:pPr>
+              <w:spacing w:after="0" w:line="240" w:lineRule="auto"/>
+              <w:jc w:val="center"/>
+              <w:rPr>
+                <w:rFonts w:eastAsia="Times New Roman" w:cstheme="minorHAnsi"/>
+                <w:b/>
+                <w:bCs/>
+                <w:color w:val="000000"/>
+                <w:sz w:val="18"/>
+                <w:szCs w:val="18"/>
+                <w:lang w:eastAsia="pt-PT"/>
+              </w:rPr>
+            </w:pPr>
+            <w:proofErr w:type="spellStart"/>
+            <w:r>
+              <w:rPr>
+                <w:rFonts w:eastAsia="Times New Roman" w:cstheme="minorHAnsi"/>
+                <w:b/>
+                <w:bCs/>
+                <w:color w:val="000000"/>
+                <w:sz w:val="18"/>
+                <w:szCs w:val="18"/>
+                <w:lang w:eastAsia="pt-PT"/>
+              </w:rPr>
+              <w:t>occurrence</w:t>
+            </w:r>
+            <w:proofErr w:type="spellEnd"/>
+          </w:p>
+        </w:tc>
+        <w:tc>
+          <w:tcPr>
+            <w:tcW w:w="927" w:type="pct"/>
+            <w:tcBorders>
+              <w:top w:val="single" w:sz="4" w:space="0" w:color="auto"/>
+              <w:left w:val="nil"/>
+              <w:bottom w:val="single" w:sz="4" w:space="0" w:color="auto"/>
+              <w:right w:val="single" w:sz="4" w:space="0" w:color="auto"/>
+            </w:tcBorders>
+            <w:shd w:val="clear" w:color="000000" w:fill="D9D9D9"/>
+            <w:noWrap/>
+            <w:vAlign w:val="bottom"/>
+            <w:hideMark/>
+          </w:tcPr>
+          <w:p>
+            <w:pPr>
+              <w:spacing w:after="0" w:line="240" w:lineRule="auto"/>
+              <w:jc w:val="center"/>
+              <w:rPr>
+                <w:rFonts w:eastAsia="Times New Roman" w:cstheme="minorHAnsi"/>
+                <w:b/>
+                <w:bCs/>
+                <w:color w:val="000000"/>
+                <w:sz w:val="18"/>
+                <w:szCs w:val="18"/>
+                <w:lang w:eastAsia="pt-PT"/>
+              </w:rPr>
+            </w:pPr>
+            <w:proofErr w:type="spellStart"/>
+            <w:r>
+              <w:rPr>
+                <w:rFonts w:eastAsia="Times New Roman" w:cstheme="minorHAnsi"/>
+                <w:b/>
+                <w:bCs/>
+                <w:color w:val="000000"/>
+                <w:sz w:val="18"/>
+                <w:szCs w:val="18"/>
+                <w:lang w:eastAsia="pt-PT"/>
+              </w:rPr>
+              <w:t>most_constrained</w:t>
+            </w:r>
+            <w:proofErr w:type="spellEnd"/>
+          </w:p>
+        </w:tc>
+        <w:tc>
+          <w:tcPr>
+            <w:tcW w:w="625" w:type="pct"/>
+            <w:tcBorders>
+              <w:top w:val="single" w:sz="4" w:space="0" w:color="auto"/>
+              <w:left w:val="nil"/>
+              <w:bottom w:val="single" w:sz="4" w:space="0" w:color="auto"/>
+              <w:right w:val="single" w:sz="4" w:space="0" w:color="auto"/>
+            </w:tcBorders>
+            <w:shd w:val="clear" w:color="000000" w:fill="D9D9D9"/>
+            <w:noWrap/>
+            <w:vAlign w:val="bottom"/>
+            <w:hideMark/>
+          </w:tcPr>
+          <w:p>
+            <w:pPr>
+              <w:spacing w:after="0" w:line="240" w:lineRule="auto"/>
+              <w:jc w:val="center"/>
+              <w:rPr>
+                <w:rFonts w:eastAsia="Times New Roman" w:cstheme="minorHAnsi"/>
+                <w:b/>
+                <w:bCs/>
+                <w:color w:val="000000"/>
+                <w:sz w:val="18"/>
+                <w:szCs w:val="18"/>
+                <w:lang w:eastAsia="pt-PT"/>
+              </w:rPr>
+            </w:pPr>
+            <w:proofErr w:type="spellStart"/>
+            <w:r>
+              <w:rPr>
+                <w:rFonts w:eastAsia="Times New Roman" w:cstheme="minorHAnsi"/>
+                <w:b/>
+                <w:bCs/>
+                <w:color w:val="000000"/>
+                <w:sz w:val="18"/>
+                <w:szCs w:val="18"/>
+                <w:lang w:eastAsia="pt-PT"/>
+              </w:rPr>
+              <w:t>max_regret</w:t>
+            </w:r>
+            <w:proofErr w:type="spellEnd"/>
+          </w:p>
+        </w:tc>
+      </w:tr>
+      <w:tr>
+        <w:trPr>
+          <w:trHeight w:val="288"/>
+        </w:trPr>
+        <w:tc>
+          <w:tcPr>
+            <w:tcW w:w="438" w:type="pct"/>
+            <w:tcBorders>
+              <w:top w:val="single" w:sz="4" w:space="0" w:color="auto"/>
+              <w:left w:val="single" w:sz="4" w:space="0" w:color="auto"/>
+              <w:bottom w:val="single" w:sz="4" w:space="0" w:color="auto"/>
+              <w:right w:val="single" w:sz="4" w:space="0" w:color="auto"/>
+            </w:tcBorders>
+            <w:shd w:val="clear" w:color="000000" w:fill="D9D9D9"/>
+            <w:noWrap/>
+            <w:vAlign w:val="bottom"/>
+            <w:hideMark/>
+          </w:tcPr>
+          <w:p>
+            <w:pPr>
+              <w:spacing w:after="0" w:line="240" w:lineRule="auto"/>
+              <w:jc w:val="center"/>
+              <w:rPr>
+                <w:rFonts w:eastAsia="Times New Roman" w:cstheme="minorHAnsi"/>
+                <w:b/>
+                <w:bCs/>
+                <w:color w:val="000000"/>
+                <w:sz w:val="18"/>
+                <w:szCs w:val="18"/>
+                <w:lang w:eastAsia="pt-PT"/>
+              </w:rPr>
+            </w:pPr>
+            <w:r>
+              <w:rPr>
+                <w:rFonts w:eastAsia="Times New Roman" w:cstheme="minorHAnsi"/>
+                <w:b/>
+                <w:bCs/>
+                <w:color w:val="000000"/>
+                <w:sz w:val="18"/>
+                <w:szCs w:val="18"/>
+                <w:lang w:eastAsia="pt-PT"/>
+              </w:rPr>
+              <w:t>step</w:t>
+            </w:r>
+          </w:p>
+        </w:tc>
+        <w:tc>
+          <w:tcPr>
+            <w:tcW w:w="480" w:type="pct"/>
+            <w:tcBorders>
+              <w:top w:val="nil"/>
+              <w:left w:val="nil"/>
+              <w:bottom w:val="single" w:sz="4" w:space="0" w:color="auto"/>
+              <w:right w:val="single" w:sz="4" w:space="0" w:color="auto"/>
+            </w:tcBorders>
+            <w:shd w:val="clear" w:color="auto" w:fill="auto"/>
+            <w:noWrap/>
+            <w:vAlign w:val="bottom"/>
+            <w:hideMark/>
+          </w:tcPr>
+          <w:p>
+            <w:pPr>
+              <w:spacing w:after="0" w:line="240" w:lineRule="auto"/>
+              <w:jc w:val="center"/>
+              <w:rPr>
+                <w:rFonts w:eastAsia="Times New Roman" w:cstheme="minorHAnsi"/>
+                <w:color w:val="000000"/>
+                <w:sz w:val="18"/>
+                <w:szCs w:val="18"/>
+                <w:lang w:eastAsia="pt-PT"/>
+              </w:rPr>
+            </w:pPr>
+            <w:r>
+              <w:rPr>
+                <w:rFonts w:eastAsia="Times New Roman" w:cstheme="minorHAnsi"/>
+                <w:color w:val="000000"/>
+                <w:sz w:val="18"/>
+                <w:szCs w:val="18"/>
+                <w:lang w:eastAsia="pt-PT"/>
+              </w:rPr>
+              <w:t>3,347</w:t>
+            </w:r>
+          </w:p>
+        </w:tc>
+        <w:tc>
+          <w:tcPr>
+            <w:tcW w:w="343" w:type="pct"/>
+            <w:tcBorders>
+              <w:top w:val="nil"/>
+              <w:left w:val="nil"/>
+              <w:bottom w:val="single" w:sz="4" w:space="0" w:color="auto"/>
+              <w:right w:val="single" w:sz="4" w:space="0" w:color="auto"/>
+            </w:tcBorders>
+            <w:shd w:val="clear" w:color="auto" w:fill="auto"/>
+            <w:noWrap/>
+            <w:vAlign w:val="bottom"/>
+            <w:hideMark/>
+          </w:tcPr>
+          <w:p>
+            <w:pPr>
+              <w:spacing w:after="0" w:line="240" w:lineRule="auto"/>
+              <w:jc w:val="center"/>
+              <w:rPr>
+                <w:rFonts w:eastAsia="Times New Roman" w:cstheme="minorHAnsi"/>
+                <w:b/>
+                <w:bCs/>
+                <w:color w:val="000000"/>
+                <w:sz w:val="18"/>
+                <w:szCs w:val="18"/>
+                <w:lang w:eastAsia="pt-PT"/>
+              </w:rPr>
+            </w:pPr>
+            <w:r>
+              <w:rPr>
+                <w:rFonts w:eastAsia="Times New Roman" w:cstheme="minorHAnsi"/>
+                <w:b/>
+                <w:bCs/>
+                <w:color w:val="000000"/>
+                <w:sz w:val="18"/>
+                <w:szCs w:val="18"/>
+                <w:lang w:eastAsia="pt-PT"/>
+              </w:rPr>
+              <w:t>1,718</w:t>
+            </w:r>
+          </w:p>
+        </w:tc>
+        <w:tc>
+          <w:tcPr>
+            <w:tcW w:w="400" w:type="pct"/>
+            <w:tcBorders>
+              <w:top w:val="nil"/>
+              <w:left w:val="nil"/>
+              <w:bottom w:val="single" w:sz="4" w:space="0" w:color="auto"/>
+              <w:right w:val="single" w:sz="4" w:space="0" w:color="auto"/>
+            </w:tcBorders>
+            <w:shd w:val="clear" w:color="auto" w:fill="auto"/>
+            <w:noWrap/>
+            <w:vAlign w:val="bottom"/>
+            <w:hideMark/>
+          </w:tcPr>
+          <w:p>
+            <w:pPr>
+              <w:spacing w:after="0" w:line="240" w:lineRule="auto"/>
+              <w:jc w:val="center"/>
+              <w:rPr>
+                <w:rFonts w:eastAsia="Times New Roman" w:cstheme="minorHAnsi"/>
+                <w:color w:val="000000"/>
+                <w:sz w:val="18"/>
+                <w:szCs w:val="18"/>
+                <w:lang w:eastAsia="pt-PT"/>
+              </w:rPr>
+            </w:pPr>
+            <w:r>
+              <w:rPr>
+                <w:rFonts w:eastAsia="Times New Roman" w:cstheme="minorHAnsi"/>
+                <w:color w:val="000000"/>
+                <w:sz w:val="18"/>
+                <w:szCs w:val="18"/>
+                <w:lang w:eastAsia="pt-PT"/>
+              </w:rPr>
+              <w:t>18,072</w:t>
+            </w:r>
+          </w:p>
+        </w:tc>
+        <w:tc>
+          <w:tcPr>
+            <w:tcW w:w="475" w:type="pct"/>
+            <w:tcBorders>
+              <w:top w:val="nil"/>
+              <w:left w:val="nil"/>
+              <w:bottom w:val="single" w:sz="4" w:space="0" w:color="auto"/>
+              <w:right w:val="single" w:sz="4" w:space="0" w:color="auto"/>
+            </w:tcBorders>
+            <w:shd w:val="clear" w:color="auto" w:fill="auto"/>
+            <w:noWrap/>
+            <w:vAlign w:val="bottom"/>
+            <w:hideMark/>
+          </w:tcPr>
+          <w:p>
+            <w:pPr>
+              <w:spacing w:after="0" w:line="240" w:lineRule="auto"/>
+              <w:jc w:val="center"/>
+              <w:rPr>
+                <w:rFonts w:eastAsia="Times New Roman" w:cstheme="minorHAnsi"/>
+                <w:color w:val="000000"/>
+                <w:sz w:val="18"/>
+                <w:szCs w:val="18"/>
+                <w:lang w:eastAsia="pt-PT"/>
+              </w:rPr>
+            </w:pPr>
+            <w:r>
+              <w:rPr>
+                <w:rFonts w:eastAsia="Times New Roman" w:cstheme="minorHAnsi"/>
+                <w:color w:val="000000"/>
+                <w:sz w:val="18"/>
+                <w:szCs w:val="18"/>
+                <w:lang w:eastAsia="pt-PT"/>
+              </w:rPr>
+              <w:t>18,708</w:t>
+            </w:r>
+          </w:p>
+        </w:tc>
+        <w:tc>
+          <w:tcPr>
+            <w:tcW w:w="712" w:type="pct"/>
+            <w:tcBorders>
+              <w:top w:val="nil"/>
+              <w:left w:val="nil"/>
+              <w:bottom w:val="single" w:sz="4" w:space="0" w:color="auto"/>
+              <w:right w:val="single" w:sz="4" w:space="0" w:color="auto"/>
+            </w:tcBorders>
+            <w:shd w:val="clear" w:color="auto" w:fill="auto"/>
+            <w:noWrap/>
+            <w:vAlign w:val="bottom"/>
+            <w:hideMark/>
+          </w:tcPr>
+          <w:p>
+            <w:pPr>
+              <w:spacing w:after="0" w:line="240" w:lineRule="auto"/>
+              <w:jc w:val="center"/>
+              <w:rPr>
+                <w:rFonts w:eastAsia="Times New Roman" w:cstheme="minorHAnsi"/>
+                <w:color w:val="000000"/>
+                <w:sz w:val="18"/>
+                <w:szCs w:val="18"/>
+                <w:lang w:eastAsia="pt-PT"/>
+              </w:rPr>
+            </w:pPr>
+            <w:r>
+              <w:rPr>
+                <w:rFonts w:eastAsia="Times New Roman" w:cstheme="minorHAnsi"/>
+                <w:color w:val="000000"/>
+                <w:sz w:val="18"/>
+                <w:szCs w:val="18"/>
+                <w:lang w:eastAsia="pt-PT"/>
+              </w:rPr>
+              <w:t>49,706</w:t>
+            </w:r>
+          </w:p>
+        </w:tc>
+        <w:tc>
+          <w:tcPr>
+            <w:tcW w:w="601" w:type="pct"/>
+            <w:tcBorders>
+              <w:top w:val="nil"/>
+              <w:left w:val="nil"/>
+              <w:bottom w:val="single" w:sz="4" w:space="0" w:color="auto"/>
+              <w:right w:val="single" w:sz="4" w:space="0" w:color="auto"/>
+            </w:tcBorders>
+            <w:shd w:val="clear" w:color="auto" w:fill="auto"/>
+            <w:noWrap/>
+            <w:vAlign w:val="bottom"/>
+            <w:hideMark/>
+          </w:tcPr>
+          <w:p>
+            <w:pPr>
+              <w:spacing w:after="0" w:line="240" w:lineRule="auto"/>
+              <w:jc w:val="center"/>
+              <w:rPr>
+                <w:rFonts w:eastAsia="Times New Roman" w:cstheme="minorHAnsi"/>
+                <w:color w:val="000000"/>
+                <w:sz w:val="18"/>
+                <w:szCs w:val="18"/>
+                <w:lang w:eastAsia="pt-PT"/>
+              </w:rPr>
+            </w:pPr>
+            <w:r>
+              <w:rPr>
+                <w:rFonts w:eastAsia="Times New Roman" w:cstheme="minorHAnsi"/>
+                <w:color w:val="000000"/>
+                <w:sz w:val="18"/>
+                <w:szCs w:val="18"/>
+                <w:lang w:eastAsia="pt-PT"/>
+              </w:rPr>
+              <w:t>2,877</w:t>
+            </w:r>
+          </w:p>
+        </w:tc>
+        <w:tc>
+          <w:tcPr>
+            <w:tcW w:w="927" w:type="pct"/>
+            <w:tcBorders>
+              <w:top w:val="nil"/>
+              <w:left w:val="nil"/>
+              <w:bottom w:val="single" w:sz="4" w:space="0" w:color="auto"/>
+              <w:right w:val="single" w:sz="4" w:space="0" w:color="auto"/>
+            </w:tcBorders>
+            <w:shd w:val="clear" w:color="auto" w:fill="auto"/>
+            <w:noWrap/>
+            <w:vAlign w:val="bottom"/>
+            <w:hideMark/>
+          </w:tcPr>
+          <w:p>
+            <w:pPr>
+              <w:spacing w:after="0" w:line="240" w:lineRule="auto"/>
+              <w:jc w:val="center"/>
+              <w:rPr>
+                <w:rFonts w:eastAsia="Times New Roman" w:cstheme="minorHAnsi"/>
+                <w:color w:val="000000"/>
+                <w:sz w:val="18"/>
+                <w:szCs w:val="18"/>
+                <w:lang w:eastAsia="pt-PT"/>
+              </w:rPr>
+            </w:pPr>
+            <w:r>
+              <w:rPr>
+                <w:rFonts w:eastAsia="Times New Roman" w:cstheme="minorHAnsi"/>
+                <w:color w:val="000000"/>
+                <w:sz w:val="18"/>
+                <w:szCs w:val="18"/>
+                <w:lang w:eastAsia="pt-PT"/>
+              </w:rPr>
+              <w:t>16,060</w:t>
+            </w:r>
+          </w:p>
+        </w:tc>
+        <w:tc>
+          <w:tcPr>
+            <w:tcW w:w="625" w:type="pct"/>
+            <w:tcBorders>
+              <w:top w:val="nil"/>
+              <w:left w:val="nil"/>
+              <w:bottom w:val="single" w:sz="4" w:space="0" w:color="auto"/>
+              <w:right w:val="single" w:sz="4" w:space="0" w:color="auto"/>
+            </w:tcBorders>
+            <w:shd w:val="clear" w:color="auto" w:fill="auto"/>
+            <w:noWrap/>
+            <w:vAlign w:val="bottom"/>
+            <w:hideMark/>
+          </w:tcPr>
+          <w:p>
+            <w:pPr>
+              <w:spacing w:after="0" w:line="240" w:lineRule="auto"/>
+              <w:jc w:val="center"/>
+              <w:rPr>
+                <w:rFonts w:eastAsia="Times New Roman" w:cstheme="minorHAnsi"/>
+                <w:color w:val="000000"/>
+                <w:sz w:val="18"/>
+                <w:szCs w:val="18"/>
+                <w:lang w:eastAsia="pt-PT"/>
+              </w:rPr>
+            </w:pPr>
+            <w:r>
+              <w:rPr>
+                <w:rFonts w:eastAsia="Times New Roman" w:cstheme="minorHAnsi"/>
+                <w:color w:val="000000"/>
+                <w:sz w:val="18"/>
+                <w:szCs w:val="18"/>
+                <w:lang w:eastAsia="pt-PT"/>
+              </w:rPr>
+              <w:t>21,570</w:t>
+            </w:r>
+          </w:p>
+        </w:tc>
+      </w:tr>
+      <w:tr>
+        <w:trPr>
+          <w:trHeight w:val="288"/>
+        </w:trPr>
+        <w:tc>
+          <w:tcPr>
+            <w:tcW w:w="438" w:type="pct"/>
+            <w:tcBorders>
+              <w:top w:val="nil"/>
+              <w:left w:val="single" w:sz="4" w:space="0" w:color="auto"/>
+              <w:bottom w:val="single" w:sz="4" w:space="0" w:color="auto"/>
+              <w:right w:val="single" w:sz="4" w:space="0" w:color="auto"/>
+            </w:tcBorders>
+            <w:shd w:val="clear" w:color="000000" w:fill="D9D9D9"/>
+            <w:noWrap/>
+            <w:vAlign w:val="bottom"/>
+            <w:hideMark/>
+          </w:tcPr>
+          <w:p>
+            <w:pPr>
+              <w:spacing w:after="0" w:line="240" w:lineRule="auto"/>
+              <w:jc w:val="center"/>
+              <w:rPr>
+                <w:rFonts w:eastAsia="Times New Roman" w:cstheme="minorHAnsi"/>
+                <w:b/>
+                <w:bCs/>
+                <w:color w:val="000000"/>
+                <w:sz w:val="18"/>
+                <w:szCs w:val="18"/>
+                <w:lang w:eastAsia="pt-PT"/>
+              </w:rPr>
+            </w:pPr>
+            <w:proofErr w:type="spellStart"/>
+            <w:r>
+              <w:rPr>
+                <w:rFonts w:eastAsia="Times New Roman" w:cstheme="minorHAnsi"/>
+                <w:b/>
+                <w:bCs/>
+                <w:color w:val="000000"/>
+                <w:sz w:val="18"/>
+                <w:szCs w:val="18"/>
+                <w:lang w:eastAsia="pt-PT"/>
+              </w:rPr>
+              <w:t>enum</w:t>
+            </w:r>
+            <w:proofErr w:type="spellEnd"/>
+          </w:p>
+        </w:tc>
+        <w:tc>
+          <w:tcPr>
+            <w:tcW w:w="480" w:type="pct"/>
+            <w:tcBorders>
+              <w:top w:val="nil"/>
+              <w:left w:val="nil"/>
+              <w:bottom w:val="single" w:sz="4" w:space="0" w:color="auto"/>
+              <w:right w:val="single" w:sz="4" w:space="0" w:color="auto"/>
+            </w:tcBorders>
+            <w:shd w:val="clear" w:color="auto" w:fill="auto"/>
+            <w:noWrap/>
+            <w:vAlign w:val="bottom"/>
+            <w:hideMark/>
+          </w:tcPr>
+          <w:p>
+            <w:pPr>
+              <w:spacing w:after="0" w:line="240" w:lineRule="auto"/>
+              <w:jc w:val="center"/>
+              <w:rPr>
+                <w:rFonts w:eastAsia="Times New Roman" w:cstheme="minorHAnsi"/>
+                <w:color w:val="000000"/>
+                <w:sz w:val="18"/>
+                <w:szCs w:val="18"/>
+                <w:lang w:eastAsia="pt-PT"/>
+              </w:rPr>
+            </w:pPr>
+            <w:r>
+              <w:rPr>
+                <w:rFonts w:eastAsia="Times New Roman" w:cstheme="minorHAnsi"/>
+                <w:color w:val="000000"/>
+                <w:sz w:val="18"/>
+                <w:szCs w:val="18"/>
+                <w:lang w:eastAsia="pt-PT"/>
+              </w:rPr>
+              <w:t>3,533</w:t>
+            </w:r>
+          </w:p>
+        </w:tc>
+        <w:tc>
+          <w:tcPr>
+            <w:tcW w:w="343" w:type="pct"/>
+            <w:tcBorders>
+              <w:top w:val="nil"/>
+              <w:left w:val="nil"/>
+              <w:bottom w:val="single" w:sz="4" w:space="0" w:color="auto"/>
+              <w:right w:val="single" w:sz="4" w:space="0" w:color="auto"/>
+            </w:tcBorders>
+            <w:shd w:val="clear" w:color="auto" w:fill="auto"/>
+            <w:noWrap/>
+            <w:vAlign w:val="bottom"/>
+            <w:hideMark/>
+          </w:tcPr>
+          <w:p>
+            <w:pPr>
+              <w:spacing w:after="0" w:line="240" w:lineRule="auto"/>
+              <w:jc w:val="center"/>
+              <w:rPr>
+                <w:rFonts w:eastAsia="Times New Roman" w:cstheme="minorHAnsi"/>
+                <w:color w:val="000000"/>
+                <w:sz w:val="18"/>
+                <w:szCs w:val="18"/>
+                <w:lang w:eastAsia="pt-PT"/>
+              </w:rPr>
+            </w:pPr>
+            <w:r>
+              <w:rPr>
+                <w:rFonts w:eastAsia="Times New Roman" w:cstheme="minorHAnsi"/>
+                <w:color w:val="000000"/>
+                <w:sz w:val="18"/>
+                <w:szCs w:val="18"/>
+                <w:lang w:eastAsia="pt-PT"/>
+              </w:rPr>
+              <w:t>5,125</w:t>
+            </w:r>
+          </w:p>
+        </w:tc>
+        <w:tc>
+          <w:tcPr>
+            <w:tcW w:w="400" w:type="pct"/>
+            <w:tcBorders>
+              <w:top w:val="nil"/>
+              <w:left w:val="nil"/>
+              <w:bottom w:val="single" w:sz="4" w:space="0" w:color="auto"/>
+              <w:right w:val="single" w:sz="4" w:space="0" w:color="auto"/>
+            </w:tcBorders>
+            <w:shd w:val="clear" w:color="auto" w:fill="auto"/>
+            <w:noWrap/>
+            <w:vAlign w:val="bottom"/>
+            <w:hideMark/>
+          </w:tcPr>
+          <w:p>
+            <w:pPr>
+              <w:spacing w:after="0" w:line="240" w:lineRule="auto"/>
+              <w:jc w:val="center"/>
+              <w:rPr>
+                <w:rFonts w:eastAsia="Times New Roman" w:cstheme="minorHAnsi"/>
+                <w:color w:val="000000"/>
+                <w:sz w:val="18"/>
+                <w:szCs w:val="18"/>
+                <w:lang w:eastAsia="pt-PT"/>
+              </w:rPr>
+            </w:pPr>
+            <w:r>
+              <w:rPr>
+                <w:rFonts w:eastAsia="Times New Roman" w:cstheme="minorHAnsi"/>
+                <w:color w:val="000000"/>
+                <w:sz w:val="18"/>
+                <w:szCs w:val="18"/>
+                <w:lang w:eastAsia="pt-PT"/>
+              </w:rPr>
+              <w:t>18,717</w:t>
+            </w:r>
+          </w:p>
+        </w:tc>
+        <w:tc>
+          <w:tcPr>
+            <w:tcW w:w="475" w:type="pct"/>
+            <w:tcBorders>
+              <w:top w:val="nil"/>
+              <w:left w:val="nil"/>
+              <w:bottom w:val="single" w:sz="4" w:space="0" w:color="auto"/>
+              <w:right w:val="single" w:sz="4" w:space="0" w:color="auto"/>
+            </w:tcBorders>
+            <w:shd w:val="clear" w:color="auto" w:fill="auto"/>
+            <w:noWrap/>
+            <w:vAlign w:val="bottom"/>
+            <w:hideMark/>
+          </w:tcPr>
+          <w:p>
+            <w:pPr>
+              <w:spacing w:after="0" w:line="240" w:lineRule="auto"/>
+              <w:jc w:val="center"/>
+              <w:rPr>
+                <w:rFonts w:eastAsia="Times New Roman" w:cstheme="minorHAnsi"/>
+                <w:color w:val="000000"/>
+                <w:sz w:val="18"/>
+                <w:szCs w:val="18"/>
+                <w:lang w:eastAsia="pt-PT"/>
+              </w:rPr>
+            </w:pPr>
+            <w:r>
+              <w:rPr>
+                <w:rFonts w:eastAsia="Times New Roman" w:cstheme="minorHAnsi"/>
+                <w:color w:val="000000"/>
+                <w:sz w:val="18"/>
+                <w:szCs w:val="18"/>
+                <w:lang w:eastAsia="pt-PT"/>
+              </w:rPr>
+              <w:t>18,383</w:t>
+            </w:r>
+          </w:p>
+        </w:tc>
+        <w:tc>
+          <w:tcPr>
+            <w:tcW w:w="712" w:type="pct"/>
+            <w:tcBorders>
+              <w:top w:val="nil"/>
+              <w:left w:val="nil"/>
+              <w:bottom w:val="single" w:sz="4" w:space="0" w:color="auto"/>
+              <w:right w:val="single" w:sz="4" w:space="0" w:color="auto"/>
+            </w:tcBorders>
+            <w:shd w:val="clear" w:color="auto" w:fill="auto"/>
+            <w:noWrap/>
+            <w:vAlign w:val="bottom"/>
+            <w:hideMark/>
+          </w:tcPr>
+          <w:p>
+            <w:pPr>
+              <w:spacing w:after="0" w:line="240" w:lineRule="auto"/>
+              <w:jc w:val="center"/>
+              <w:rPr>
+                <w:rFonts w:eastAsia="Times New Roman" w:cstheme="minorHAnsi"/>
+                <w:color w:val="000000"/>
+                <w:sz w:val="18"/>
+                <w:szCs w:val="18"/>
+                <w:lang w:eastAsia="pt-PT"/>
+              </w:rPr>
+            </w:pPr>
+            <w:r>
+              <w:rPr>
+                <w:rFonts w:eastAsia="Times New Roman" w:cstheme="minorHAnsi"/>
+                <w:color w:val="000000"/>
+                <w:sz w:val="18"/>
+                <w:szCs w:val="18"/>
+                <w:lang w:eastAsia="pt-PT"/>
+              </w:rPr>
+              <w:t>21,699</w:t>
+            </w:r>
+          </w:p>
+        </w:tc>
+        <w:tc>
+          <w:tcPr>
+            <w:tcW w:w="601" w:type="pct"/>
+            <w:tcBorders>
+              <w:top w:val="nil"/>
+              <w:left w:val="nil"/>
+              <w:bottom w:val="single" w:sz="4" w:space="0" w:color="auto"/>
+              <w:right w:val="single" w:sz="4" w:space="0" w:color="auto"/>
+            </w:tcBorders>
+            <w:shd w:val="clear" w:color="auto" w:fill="auto"/>
+            <w:noWrap/>
+            <w:vAlign w:val="bottom"/>
+            <w:hideMark/>
+          </w:tcPr>
+          <w:p>
+            <w:pPr>
+              <w:spacing w:after="0" w:line="240" w:lineRule="auto"/>
+              <w:jc w:val="center"/>
+              <w:rPr>
+                <w:rFonts w:eastAsia="Times New Roman" w:cstheme="minorHAnsi"/>
+                <w:color w:val="000000"/>
+                <w:sz w:val="18"/>
+                <w:szCs w:val="18"/>
+                <w:lang w:eastAsia="pt-PT"/>
+              </w:rPr>
+            </w:pPr>
+            <w:r>
+              <w:rPr>
+                <w:rFonts w:eastAsia="Times New Roman" w:cstheme="minorHAnsi"/>
+                <w:color w:val="000000"/>
+                <w:sz w:val="18"/>
+                <w:szCs w:val="18"/>
+                <w:lang w:eastAsia="pt-PT"/>
+              </w:rPr>
+              <w:t>3,121</w:t>
+            </w:r>
+          </w:p>
+        </w:tc>
+        <w:tc>
+          <w:tcPr>
+            <w:tcW w:w="927" w:type="pct"/>
+            <w:tcBorders>
+              <w:top w:val="nil"/>
+              <w:left w:val="nil"/>
+              <w:bottom w:val="single" w:sz="4" w:space="0" w:color="auto"/>
+              <w:right w:val="single" w:sz="4" w:space="0" w:color="auto"/>
+            </w:tcBorders>
+            <w:shd w:val="clear" w:color="auto" w:fill="auto"/>
+            <w:noWrap/>
+            <w:vAlign w:val="bottom"/>
+            <w:hideMark/>
+          </w:tcPr>
+          <w:p>
+            <w:pPr>
+              <w:spacing w:after="0" w:line="240" w:lineRule="auto"/>
+              <w:jc w:val="center"/>
+              <w:rPr>
+                <w:rFonts w:eastAsia="Times New Roman" w:cstheme="minorHAnsi"/>
+                <w:color w:val="000000"/>
+                <w:sz w:val="18"/>
+                <w:szCs w:val="18"/>
+                <w:lang w:eastAsia="pt-PT"/>
+              </w:rPr>
+            </w:pPr>
+            <w:r>
+              <w:rPr>
+                <w:rFonts w:eastAsia="Times New Roman" w:cstheme="minorHAnsi"/>
+                <w:color w:val="000000"/>
+                <w:sz w:val="18"/>
+                <w:szCs w:val="18"/>
+                <w:lang w:eastAsia="pt-PT"/>
+              </w:rPr>
+              <w:t>19,539</w:t>
+            </w:r>
+          </w:p>
+        </w:tc>
+        <w:tc>
+          <w:tcPr>
+            <w:tcW w:w="625" w:type="pct"/>
+            <w:tcBorders>
+              <w:top w:val="nil"/>
+              <w:left w:val="nil"/>
+              <w:bottom w:val="single" w:sz="4" w:space="0" w:color="auto"/>
+              <w:right w:val="single" w:sz="4" w:space="0" w:color="auto"/>
+            </w:tcBorders>
+            <w:shd w:val="clear" w:color="auto" w:fill="auto"/>
+            <w:noWrap/>
+            <w:vAlign w:val="bottom"/>
+            <w:hideMark/>
+          </w:tcPr>
+          <w:p>
+            <w:pPr>
+              <w:spacing w:after="0" w:line="240" w:lineRule="auto"/>
+              <w:jc w:val="center"/>
+              <w:rPr>
+                <w:rFonts w:eastAsia="Times New Roman" w:cstheme="minorHAnsi"/>
+                <w:color w:val="000000"/>
+                <w:sz w:val="18"/>
+                <w:szCs w:val="18"/>
+                <w:lang w:eastAsia="pt-PT"/>
+              </w:rPr>
+            </w:pPr>
+            <w:r>
+              <w:rPr>
+                <w:rFonts w:eastAsia="Times New Roman" w:cstheme="minorHAnsi"/>
+                <w:color w:val="000000"/>
+                <w:sz w:val="18"/>
+                <w:szCs w:val="18"/>
+                <w:lang w:eastAsia="pt-PT"/>
+              </w:rPr>
+              <w:t>20,850</w:t>
+            </w:r>
+          </w:p>
+        </w:tc>
+      </w:tr>
+      <w:tr>
+        <w:trPr>
+          <w:trHeight w:val="288"/>
+        </w:trPr>
+        <w:tc>
+          <w:tcPr>
+            <w:tcW w:w="438" w:type="pct"/>
+            <w:tcBorders>
+              <w:top w:val="nil"/>
+              <w:left w:val="single" w:sz="4" w:space="0" w:color="auto"/>
+              <w:bottom w:val="single" w:sz="4" w:space="0" w:color="auto"/>
+              <w:right w:val="single" w:sz="4" w:space="0" w:color="auto"/>
+            </w:tcBorders>
+            <w:shd w:val="clear" w:color="000000" w:fill="D9D9D9"/>
+            <w:noWrap/>
+            <w:vAlign w:val="bottom"/>
+            <w:hideMark/>
+          </w:tcPr>
+          <w:p>
+            <w:pPr>
+              <w:spacing w:after="0" w:line="240" w:lineRule="auto"/>
+              <w:jc w:val="center"/>
+              <w:rPr>
+                <w:rFonts w:eastAsia="Times New Roman" w:cstheme="minorHAnsi"/>
+                <w:b/>
+                <w:bCs/>
+                <w:color w:val="000000"/>
+                <w:sz w:val="18"/>
+                <w:szCs w:val="18"/>
+                <w:lang w:eastAsia="pt-PT"/>
+              </w:rPr>
+            </w:pPr>
+            <w:proofErr w:type="spellStart"/>
+            <w:r>
+              <w:rPr>
+                <w:rFonts w:eastAsia="Times New Roman" w:cstheme="minorHAnsi"/>
+                <w:b/>
+                <w:bCs/>
+                <w:color w:val="000000"/>
+                <w:sz w:val="18"/>
+                <w:szCs w:val="18"/>
+                <w:lang w:eastAsia="pt-PT"/>
+              </w:rPr>
+              <w:t>bisect</w:t>
+            </w:r>
+            <w:proofErr w:type="spellEnd"/>
+          </w:p>
+        </w:tc>
+        <w:tc>
+          <w:tcPr>
+            <w:tcW w:w="480" w:type="pct"/>
+            <w:tcBorders>
+              <w:top w:val="nil"/>
+              <w:left w:val="nil"/>
+              <w:bottom w:val="single" w:sz="4" w:space="0" w:color="auto"/>
+              <w:right w:val="single" w:sz="4" w:space="0" w:color="auto"/>
+            </w:tcBorders>
+            <w:shd w:val="clear" w:color="auto" w:fill="auto"/>
+            <w:noWrap/>
+            <w:vAlign w:val="bottom"/>
+            <w:hideMark/>
+          </w:tcPr>
+          <w:p>
+            <w:pPr>
+              <w:spacing w:after="0" w:line="240" w:lineRule="auto"/>
+              <w:jc w:val="center"/>
+              <w:rPr>
+                <w:rFonts w:eastAsia="Times New Roman" w:cstheme="minorHAnsi"/>
+                <w:color w:val="000000"/>
+                <w:sz w:val="18"/>
+                <w:szCs w:val="18"/>
+                <w:lang w:eastAsia="pt-PT"/>
+              </w:rPr>
+            </w:pPr>
+            <w:r>
+              <w:rPr>
+                <w:rFonts w:eastAsia="Times New Roman" w:cstheme="minorHAnsi"/>
+                <w:color w:val="000000"/>
+                <w:sz w:val="18"/>
+                <w:szCs w:val="18"/>
+                <w:lang w:eastAsia="pt-PT"/>
+              </w:rPr>
+              <w:t>3,223</w:t>
+            </w:r>
+          </w:p>
+        </w:tc>
+        <w:tc>
+          <w:tcPr>
+            <w:tcW w:w="343" w:type="pct"/>
+            <w:tcBorders>
+              <w:top w:val="nil"/>
+              <w:left w:val="nil"/>
+              <w:bottom w:val="single" w:sz="4" w:space="0" w:color="auto"/>
+              <w:right w:val="single" w:sz="4" w:space="0" w:color="auto"/>
+            </w:tcBorders>
+            <w:shd w:val="clear" w:color="auto" w:fill="auto"/>
+            <w:noWrap/>
+            <w:vAlign w:val="bottom"/>
+            <w:hideMark/>
+          </w:tcPr>
+          <w:p>
+            <w:pPr>
+              <w:spacing w:after="0" w:line="240" w:lineRule="auto"/>
+              <w:jc w:val="center"/>
+              <w:rPr>
+                <w:rFonts w:eastAsia="Times New Roman" w:cstheme="minorHAnsi"/>
+                <w:color w:val="000000"/>
+                <w:sz w:val="18"/>
+                <w:szCs w:val="18"/>
+                <w:lang w:eastAsia="pt-PT"/>
+              </w:rPr>
+            </w:pPr>
+            <w:r>
+              <w:rPr>
+                <w:rFonts w:eastAsia="Times New Roman" w:cstheme="minorHAnsi"/>
+                <w:color w:val="000000"/>
+                <w:sz w:val="18"/>
+                <w:szCs w:val="18"/>
+                <w:lang w:eastAsia="pt-PT"/>
+              </w:rPr>
+              <w:t>2,997</w:t>
+            </w:r>
+          </w:p>
+        </w:tc>
+        <w:tc>
+          <w:tcPr>
+            <w:tcW w:w="400" w:type="pct"/>
+            <w:tcBorders>
+              <w:top w:val="nil"/>
+              <w:left w:val="nil"/>
+              <w:bottom w:val="single" w:sz="4" w:space="0" w:color="auto"/>
+              <w:right w:val="single" w:sz="4" w:space="0" w:color="auto"/>
+            </w:tcBorders>
+            <w:shd w:val="clear" w:color="auto" w:fill="auto"/>
+            <w:noWrap/>
+            <w:vAlign w:val="bottom"/>
+            <w:hideMark/>
+          </w:tcPr>
+          <w:p>
+            <w:pPr>
+              <w:spacing w:after="0" w:line="240" w:lineRule="auto"/>
+              <w:jc w:val="center"/>
+              <w:rPr>
+                <w:rFonts w:eastAsia="Times New Roman" w:cstheme="minorHAnsi"/>
+                <w:b/>
+                <w:bCs/>
+                <w:color w:val="000000"/>
+                <w:sz w:val="18"/>
+                <w:szCs w:val="18"/>
+                <w:lang w:eastAsia="pt-PT"/>
+              </w:rPr>
+            </w:pPr>
+            <w:r>
+              <w:rPr>
+                <w:rFonts w:eastAsia="Times New Roman" w:cstheme="minorHAnsi"/>
+                <w:b/>
+                <w:bCs/>
+                <w:color w:val="000000"/>
+                <w:sz w:val="18"/>
+                <w:szCs w:val="18"/>
+                <w:lang w:eastAsia="pt-PT"/>
+              </w:rPr>
+              <w:t>73,378</w:t>
+            </w:r>
+          </w:p>
+        </w:tc>
+        <w:tc>
+          <w:tcPr>
+            <w:tcW w:w="475" w:type="pct"/>
+            <w:tcBorders>
+              <w:top w:val="nil"/>
+              <w:left w:val="nil"/>
+              <w:bottom w:val="single" w:sz="4" w:space="0" w:color="auto"/>
+              <w:right w:val="single" w:sz="4" w:space="0" w:color="auto"/>
+            </w:tcBorders>
+            <w:shd w:val="clear" w:color="auto" w:fill="auto"/>
+            <w:noWrap/>
+            <w:vAlign w:val="bottom"/>
+            <w:hideMark/>
+          </w:tcPr>
+          <w:p>
+            <w:pPr>
+              <w:spacing w:after="0" w:line="240" w:lineRule="auto"/>
+              <w:jc w:val="center"/>
+              <w:rPr>
+                <w:rFonts w:eastAsia="Times New Roman" w:cstheme="minorHAnsi"/>
+                <w:color w:val="000000"/>
+                <w:sz w:val="18"/>
+                <w:szCs w:val="18"/>
+                <w:lang w:eastAsia="pt-PT"/>
+              </w:rPr>
+            </w:pPr>
+            <w:r>
+              <w:rPr>
+                <w:rFonts w:eastAsia="Times New Roman" w:cstheme="minorHAnsi"/>
+                <w:color w:val="000000"/>
+                <w:sz w:val="18"/>
+                <w:szCs w:val="18"/>
+                <w:lang w:eastAsia="pt-PT"/>
+              </w:rPr>
+              <w:t>17,607</w:t>
+            </w:r>
+          </w:p>
+        </w:tc>
+        <w:tc>
+          <w:tcPr>
+            <w:tcW w:w="712" w:type="pct"/>
+            <w:tcBorders>
+              <w:top w:val="nil"/>
+              <w:left w:val="nil"/>
+              <w:bottom w:val="single" w:sz="4" w:space="0" w:color="auto"/>
+              <w:right w:val="single" w:sz="4" w:space="0" w:color="auto"/>
+            </w:tcBorders>
+            <w:shd w:val="clear" w:color="auto" w:fill="auto"/>
+            <w:noWrap/>
+            <w:vAlign w:val="bottom"/>
+            <w:hideMark/>
+          </w:tcPr>
+          <w:p>
+            <w:pPr>
+              <w:spacing w:after="0" w:line="240" w:lineRule="auto"/>
+              <w:jc w:val="center"/>
+              <w:rPr>
+                <w:rFonts w:eastAsia="Times New Roman" w:cstheme="minorHAnsi"/>
+                <w:color w:val="000000"/>
+                <w:sz w:val="18"/>
+                <w:szCs w:val="18"/>
+                <w:lang w:eastAsia="pt-PT"/>
+              </w:rPr>
+            </w:pPr>
+            <w:r>
+              <w:rPr>
+                <w:rFonts w:eastAsia="Times New Roman" w:cstheme="minorHAnsi"/>
+                <w:color w:val="000000"/>
+                <w:sz w:val="18"/>
+                <w:szCs w:val="18"/>
+                <w:lang w:eastAsia="pt-PT"/>
+              </w:rPr>
+              <w:t>56,772</w:t>
+            </w:r>
+          </w:p>
+        </w:tc>
+        <w:tc>
+          <w:tcPr>
+            <w:tcW w:w="601" w:type="pct"/>
+            <w:tcBorders>
+              <w:top w:val="nil"/>
+              <w:left w:val="nil"/>
+              <w:bottom w:val="single" w:sz="4" w:space="0" w:color="auto"/>
+              <w:right w:val="single" w:sz="4" w:space="0" w:color="auto"/>
+            </w:tcBorders>
+            <w:shd w:val="clear" w:color="auto" w:fill="auto"/>
+            <w:noWrap/>
+            <w:vAlign w:val="bottom"/>
+            <w:hideMark/>
+          </w:tcPr>
+          <w:p>
+            <w:pPr>
+              <w:spacing w:after="0" w:line="240" w:lineRule="auto"/>
+              <w:jc w:val="center"/>
+              <w:rPr>
+                <w:rFonts w:eastAsia="Times New Roman" w:cstheme="minorHAnsi"/>
+                <w:color w:val="000000"/>
+                <w:sz w:val="18"/>
+                <w:szCs w:val="18"/>
+                <w:lang w:eastAsia="pt-PT"/>
+              </w:rPr>
+            </w:pPr>
+            <w:r>
+              <w:rPr>
+                <w:rFonts w:eastAsia="Times New Roman" w:cstheme="minorHAnsi"/>
+                <w:color w:val="000000"/>
+                <w:sz w:val="18"/>
+                <w:szCs w:val="18"/>
+                <w:lang w:eastAsia="pt-PT"/>
+              </w:rPr>
+              <w:t>2,932</w:t>
+            </w:r>
+          </w:p>
+        </w:tc>
+        <w:tc>
+          <w:tcPr>
+            <w:tcW w:w="927" w:type="pct"/>
+            <w:tcBorders>
+              <w:top w:val="nil"/>
+              <w:left w:val="nil"/>
+              <w:bottom w:val="single" w:sz="4" w:space="0" w:color="auto"/>
+              <w:right w:val="single" w:sz="4" w:space="0" w:color="auto"/>
+            </w:tcBorders>
+            <w:shd w:val="clear" w:color="auto" w:fill="auto"/>
+            <w:noWrap/>
+            <w:vAlign w:val="bottom"/>
+            <w:hideMark/>
+          </w:tcPr>
+          <w:p>
+            <w:pPr>
+              <w:spacing w:after="0" w:line="240" w:lineRule="auto"/>
+              <w:jc w:val="center"/>
+              <w:rPr>
+                <w:rFonts w:eastAsia="Times New Roman" w:cstheme="minorHAnsi"/>
+                <w:color w:val="000000"/>
+                <w:sz w:val="18"/>
+                <w:szCs w:val="18"/>
+                <w:lang w:eastAsia="pt-PT"/>
+              </w:rPr>
+            </w:pPr>
+            <w:r>
+              <w:rPr>
+                <w:rFonts w:eastAsia="Times New Roman" w:cstheme="minorHAnsi"/>
+                <w:color w:val="000000"/>
+                <w:sz w:val="18"/>
+                <w:szCs w:val="18"/>
+                <w:lang w:eastAsia="pt-PT"/>
+              </w:rPr>
+              <w:t>16,652</w:t>
+            </w:r>
+          </w:p>
+        </w:tc>
+        <w:tc>
+          <w:tcPr>
+            <w:tcW w:w="625" w:type="pct"/>
+            <w:tcBorders>
+              <w:top w:val="nil"/>
+              <w:left w:val="nil"/>
+              <w:bottom w:val="single" w:sz="4" w:space="0" w:color="auto"/>
+              <w:right w:val="single" w:sz="4" w:space="0" w:color="auto"/>
+            </w:tcBorders>
+            <w:shd w:val="clear" w:color="auto" w:fill="auto"/>
+            <w:noWrap/>
+            <w:vAlign w:val="bottom"/>
+            <w:hideMark/>
+          </w:tcPr>
+          <w:p>
+            <w:pPr>
+              <w:spacing w:after="0" w:line="240" w:lineRule="auto"/>
+              <w:jc w:val="center"/>
+              <w:rPr>
+                <w:rFonts w:eastAsia="Times New Roman" w:cstheme="minorHAnsi"/>
+                <w:color w:val="000000"/>
+                <w:sz w:val="18"/>
+                <w:szCs w:val="18"/>
+                <w:lang w:eastAsia="pt-PT"/>
+              </w:rPr>
+            </w:pPr>
+            <w:r>
+              <w:rPr>
+                <w:rFonts w:eastAsia="Times New Roman" w:cstheme="minorHAnsi"/>
+                <w:color w:val="000000"/>
+                <w:sz w:val="18"/>
+                <w:szCs w:val="18"/>
+                <w:lang w:eastAsia="pt-PT"/>
+              </w:rPr>
+              <w:t>27,014</w:t>
+            </w:r>
+          </w:p>
+        </w:tc>
+      </w:tr>
+      <w:tr>
+        <w:trPr>
+          <w:trHeight w:val="288"/>
+        </w:trPr>
+        <w:tc>
+          <w:tcPr>
+            <w:tcW w:w="438" w:type="pct"/>
+            <w:tcBorders>
+              <w:top w:val="nil"/>
+              <w:left w:val="single" w:sz="4" w:space="0" w:color="auto"/>
+              <w:bottom w:val="single" w:sz="4" w:space="0" w:color="auto"/>
+              <w:right w:val="single" w:sz="4" w:space="0" w:color="auto"/>
+            </w:tcBorders>
+            <w:shd w:val="clear" w:color="000000" w:fill="D9D9D9"/>
+            <w:noWrap/>
+            <w:vAlign w:val="bottom"/>
+            <w:hideMark/>
+          </w:tcPr>
+          <w:p>
+            <w:pPr>
+              <w:spacing w:after="0" w:line="240" w:lineRule="auto"/>
+              <w:jc w:val="center"/>
+              <w:rPr>
+                <w:rFonts w:eastAsia="Times New Roman" w:cstheme="minorHAnsi"/>
+                <w:b/>
+                <w:bCs/>
+                <w:color w:val="000000"/>
+                <w:sz w:val="18"/>
+                <w:szCs w:val="18"/>
+                <w:lang w:eastAsia="pt-PT"/>
+              </w:rPr>
+            </w:pPr>
+            <w:proofErr w:type="spellStart"/>
+            <w:r>
+              <w:rPr>
+                <w:rFonts w:eastAsia="Times New Roman" w:cstheme="minorHAnsi"/>
+                <w:b/>
+                <w:bCs/>
+                <w:color w:val="000000"/>
+                <w:sz w:val="18"/>
+                <w:szCs w:val="18"/>
+                <w:lang w:eastAsia="pt-PT"/>
+              </w:rPr>
+              <w:t>middle</w:t>
+            </w:r>
+            <w:proofErr w:type="spellEnd"/>
+          </w:p>
+        </w:tc>
+        <w:tc>
+          <w:tcPr>
+            <w:tcW w:w="480" w:type="pct"/>
+            <w:tcBorders>
+              <w:top w:val="nil"/>
+              <w:left w:val="nil"/>
+              <w:bottom w:val="single" w:sz="4" w:space="0" w:color="auto"/>
+              <w:right w:val="single" w:sz="4" w:space="0" w:color="auto"/>
+            </w:tcBorders>
+            <w:shd w:val="clear" w:color="auto" w:fill="auto"/>
+            <w:noWrap/>
+            <w:vAlign w:val="bottom"/>
+            <w:hideMark/>
+          </w:tcPr>
+          <w:p>
+            <w:pPr>
+              <w:spacing w:after="0" w:line="240" w:lineRule="auto"/>
+              <w:jc w:val="center"/>
+              <w:rPr>
+                <w:rFonts w:eastAsia="Times New Roman" w:cstheme="minorHAnsi"/>
+                <w:color w:val="000000"/>
+                <w:sz w:val="18"/>
+                <w:szCs w:val="18"/>
+                <w:lang w:eastAsia="pt-PT"/>
+              </w:rPr>
+            </w:pPr>
+            <w:r>
+              <w:rPr>
+                <w:rFonts w:eastAsia="Times New Roman" w:cstheme="minorHAnsi"/>
+                <w:color w:val="000000"/>
+                <w:sz w:val="18"/>
+                <w:szCs w:val="18"/>
+                <w:lang w:eastAsia="pt-PT"/>
+              </w:rPr>
+              <w:t>3,409</w:t>
+            </w:r>
+          </w:p>
+        </w:tc>
+        <w:tc>
+          <w:tcPr>
+            <w:tcW w:w="343" w:type="pct"/>
+            <w:tcBorders>
+              <w:top w:val="nil"/>
+              <w:left w:val="nil"/>
+              <w:bottom w:val="single" w:sz="4" w:space="0" w:color="auto"/>
+              <w:right w:val="single" w:sz="4" w:space="0" w:color="auto"/>
+            </w:tcBorders>
+            <w:shd w:val="clear" w:color="auto" w:fill="auto"/>
+            <w:noWrap/>
+            <w:vAlign w:val="bottom"/>
+            <w:hideMark/>
+          </w:tcPr>
+          <w:p>
+            <w:pPr>
+              <w:spacing w:after="0" w:line="240" w:lineRule="auto"/>
+              <w:jc w:val="center"/>
+              <w:rPr>
+                <w:rFonts w:eastAsia="Times New Roman" w:cstheme="minorHAnsi"/>
+                <w:color w:val="000000"/>
+                <w:sz w:val="18"/>
+                <w:szCs w:val="18"/>
+                <w:lang w:eastAsia="pt-PT"/>
+              </w:rPr>
+            </w:pPr>
+            <w:r>
+              <w:rPr>
+                <w:rFonts w:eastAsia="Times New Roman" w:cstheme="minorHAnsi"/>
+                <w:color w:val="000000"/>
+                <w:sz w:val="18"/>
+                <w:szCs w:val="18"/>
+                <w:lang w:eastAsia="pt-PT"/>
+              </w:rPr>
+              <w:t>4,655</w:t>
+            </w:r>
+          </w:p>
+        </w:tc>
+        <w:tc>
+          <w:tcPr>
+            <w:tcW w:w="400" w:type="pct"/>
+            <w:tcBorders>
+              <w:top w:val="nil"/>
+              <w:left w:val="nil"/>
+              <w:bottom w:val="single" w:sz="4" w:space="0" w:color="auto"/>
+              <w:right w:val="single" w:sz="4" w:space="0" w:color="auto"/>
+            </w:tcBorders>
+            <w:shd w:val="clear" w:color="auto" w:fill="auto"/>
+            <w:noWrap/>
+            <w:vAlign w:val="bottom"/>
+            <w:hideMark/>
+          </w:tcPr>
+          <w:p>
+            <w:pPr>
+              <w:spacing w:after="0" w:line="240" w:lineRule="auto"/>
+              <w:jc w:val="center"/>
+              <w:rPr>
+                <w:rFonts w:eastAsia="Times New Roman" w:cstheme="minorHAnsi"/>
+                <w:color w:val="000000"/>
+                <w:sz w:val="18"/>
+                <w:szCs w:val="18"/>
+                <w:lang w:eastAsia="pt-PT"/>
+              </w:rPr>
+            </w:pPr>
+            <w:r>
+              <w:rPr>
+                <w:rFonts w:eastAsia="Times New Roman" w:cstheme="minorHAnsi"/>
+                <w:color w:val="000000"/>
+                <w:sz w:val="18"/>
+                <w:szCs w:val="18"/>
+                <w:lang w:eastAsia="pt-PT"/>
+              </w:rPr>
+              <w:t>28,249</w:t>
+            </w:r>
+          </w:p>
+        </w:tc>
+        <w:tc>
+          <w:tcPr>
+            <w:tcW w:w="475" w:type="pct"/>
+            <w:tcBorders>
+              <w:top w:val="nil"/>
+              <w:left w:val="nil"/>
+              <w:bottom w:val="single" w:sz="4" w:space="0" w:color="auto"/>
+              <w:right w:val="single" w:sz="4" w:space="0" w:color="auto"/>
+            </w:tcBorders>
+            <w:shd w:val="clear" w:color="auto" w:fill="auto"/>
+            <w:noWrap/>
+            <w:vAlign w:val="bottom"/>
+            <w:hideMark/>
+          </w:tcPr>
+          <w:p>
+            <w:pPr>
+              <w:spacing w:after="0" w:line="240" w:lineRule="auto"/>
+              <w:jc w:val="center"/>
+              <w:rPr>
+                <w:rFonts w:eastAsia="Times New Roman" w:cstheme="minorHAnsi"/>
+                <w:color w:val="000000"/>
+                <w:sz w:val="18"/>
+                <w:szCs w:val="18"/>
+                <w:lang w:eastAsia="pt-PT"/>
+              </w:rPr>
+            </w:pPr>
+            <w:r>
+              <w:rPr>
+                <w:rFonts w:eastAsia="Times New Roman" w:cstheme="minorHAnsi"/>
+                <w:color w:val="000000"/>
+                <w:sz w:val="18"/>
+                <w:szCs w:val="18"/>
+                <w:lang w:eastAsia="pt-PT"/>
+              </w:rPr>
+              <w:t>30,042</w:t>
+            </w:r>
+          </w:p>
+        </w:tc>
+        <w:tc>
+          <w:tcPr>
+            <w:tcW w:w="712" w:type="pct"/>
+            <w:tcBorders>
+              <w:top w:val="nil"/>
+              <w:left w:val="nil"/>
+              <w:bottom w:val="single" w:sz="4" w:space="0" w:color="auto"/>
+              <w:right w:val="single" w:sz="4" w:space="0" w:color="auto"/>
+            </w:tcBorders>
+            <w:shd w:val="clear" w:color="auto" w:fill="auto"/>
+            <w:noWrap/>
+            <w:vAlign w:val="bottom"/>
+            <w:hideMark/>
+          </w:tcPr>
+          <w:p>
+            <w:pPr>
+              <w:spacing w:after="0" w:line="240" w:lineRule="auto"/>
+              <w:jc w:val="center"/>
+              <w:rPr>
+                <w:rFonts w:eastAsia="Times New Roman" w:cstheme="minorHAnsi"/>
+                <w:color w:val="000000"/>
+                <w:sz w:val="18"/>
+                <w:szCs w:val="18"/>
+                <w:lang w:eastAsia="pt-PT"/>
+              </w:rPr>
+            </w:pPr>
+            <w:r>
+              <w:rPr>
+                <w:rFonts w:eastAsia="Times New Roman" w:cstheme="minorHAnsi"/>
+                <w:color w:val="000000"/>
+                <w:sz w:val="18"/>
+                <w:szCs w:val="18"/>
+                <w:lang w:eastAsia="pt-PT"/>
+              </w:rPr>
+              <w:t>71,761</w:t>
+            </w:r>
+          </w:p>
+        </w:tc>
+        <w:tc>
+          <w:tcPr>
+            <w:tcW w:w="601" w:type="pct"/>
+            <w:tcBorders>
+              <w:top w:val="nil"/>
+              <w:left w:val="nil"/>
+              <w:bottom w:val="single" w:sz="4" w:space="0" w:color="auto"/>
+              <w:right w:val="single" w:sz="4" w:space="0" w:color="auto"/>
+            </w:tcBorders>
+            <w:shd w:val="clear" w:color="auto" w:fill="auto"/>
+            <w:noWrap/>
+            <w:vAlign w:val="bottom"/>
+            <w:hideMark/>
+          </w:tcPr>
+          <w:p>
+            <w:pPr>
+              <w:spacing w:after="0" w:line="240" w:lineRule="auto"/>
+              <w:jc w:val="center"/>
+              <w:rPr>
+                <w:rFonts w:eastAsia="Times New Roman" w:cstheme="minorHAnsi"/>
+                <w:color w:val="000000"/>
+                <w:sz w:val="18"/>
+                <w:szCs w:val="18"/>
+                <w:lang w:eastAsia="pt-PT"/>
+              </w:rPr>
+            </w:pPr>
+            <w:r>
+              <w:rPr>
+                <w:rFonts w:eastAsia="Times New Roman" w:cstheme="minorHAnsi"/>
+                <w:color w:val="000000"/>
+                <w:sz w:val="18"/>
+                <w:szCs w:val="18"/>
+                <w:lang w:eastAsia="pt-PT"/>
+              </w:rPr>
+              <w:t>2,957</w:t>
+            </w:r>
+          </w:p>
+        </w:tc>
+        <w:tc>
+          <w:tcPr>
+            <w:tcW w:w="927" w:type="pct"/>
+            <w:tcBorders>
+              <w:top w:val="nil"/>
+              <w:left w:val="nil"/>
+              <w:bottom w:val="single" w:sz="4" w:space="0" w:color="auto"/>
+              <w:right w:val="single" w:sz="4" w:space="0" w:color="auto"/>
+            </w:tcBorders>
+            <w:shd w:val="clear" w:color="auto" w:fill="auto"/>
+            <w:noWrap/>
+            <w:vAlign w:val="bottom"/>
+            <w:hideMark/>
+          </w:tcPr>
+          <w:p>
+            <w:pPr>
+              <w:spacing w:after="0" w:line="240" w:lineRule="auto"/>
+              <w:jc w:val="center"/>
+              <w:rPr>
+                <w:rFonts w:eastAsia="Times New Roman" w:cstheme="minorHAnsi"/>
+                <w:color w:val="000000"/>
+                <w:sz w:val="18"/>
+                <w:szCs w:val="18"/>
+                <w:lang w:eastAsia="pt-PT"/>
+              </w:rPr>
+            </w:pPr>
+            <w:r>
+              <w:rPr>
+                <w:rFonts w:eastAsia="Times New Roman" w:cstheme="minorHAnsi"/>
+                <w:color w:val="000000"/>
+                <w:sz w:val="18"/>
+                <w:szCs w:val="18"/>
+                <w:lang w:eastAsia="pt-PT"/>
+              </w:rPr>
+              <w:t>28,405</w:t>
+            </w:r>
+          </w:p>
+        </w:tc>
+        <w:tc>
+          <w:tcPr>
+            <w:tcW w:w="625" w:type="pct"/>
+            <w:tcBorders>
+              <w:top w:val="nil"/>
+              <w:left w:val="nil"/>
+              <w:bottom w:val="single" w:sz="4" w:space="0" w:color="auto"/>
+              <w:right w:val="single" w:sz="4" w:space="0" w:color="auto"/>
+            </w:tcBorders>
+            <w:shd w:val="clear" w:color="auto" w:fill="auto"/>
+            <w:noWrap/>
+            <w:vAlign w:val="bottom"/>
+            <w:hideMark/>
+          </w:tcPr>
+          <w:p>
+            <w:pPr>
+              <w:spacing w:after="0" w:line="240" w:lineRule="auto"/>
+              <w:jc w:val="center"/>
+              <w:rPr>
+                <w:rFonts w:eastAsia="Times New Roman" w:cstheme="minorHAnsi"/>
+                <w:color w:val="000000"/>
+                <w:sz w:val="18"/>
+                <w:szCs w:val="18"/>
+                <w:lang w:eastAsia="pt-PT"/>
+              </w:rPr>
+            </w:pPr>
+            <w:r>
+              <w:rPr>
+                <w:rFonts w:eastAsia="Times New Roman" w:cstheme="minorHAnsi"/>
+                <w:color w:val="000000"/>
+                <w:sz w:val="18"/>
+                <w:szCs w:val="18"/>
+                <w:lang w:eastAsia="pt-PT"/>
+              </w:rPr>
+              <w:t>25,004</w:t>
+            </w:r>
+          </w:p>
+        </w:tc>
+      </w:tr>
+      <w:tr>
+        <w:trPr>
+          <w:trHeight w:val="288"/>
+        </w:trPr>
+        <w:tc>
+          <w:tcPr>
+            <w:tcW w:w="438" w:type="pct"/>
+            <w:tcBorders>
+              <w:top w:val="nil"/>
+              <w:left w:val="single" w:sz="4" w:space="0" w:color="auto"/>
+              <w:bottom w:val="single" w:sz="4" w:space="0" w:color="auto"/>
+              <w:right w:val="single" w:sz="4" w:space="0" w:color="auto"/>
+            </w:tcBorders>
+            <w:shd w:val="clear" w:color="000000" w:fill="D9D9D9"/>
+            <w:noWrap/>
+            <w:vAlign w:val="bottom"/>
+            <w:hideMark/>
+          </w:tcPr>
+          <w:p>
+            <w:pPr>
+              <w:spacing w:after="0" w:line="240" w:lineRule="auto"/>
+              <w:jc w:val="center"/>
+              <w:rPr>
+                <w:rFonts w:eastAsia="Times New Roman" w:cstheme="minorHAnsi"/>
+                <w:b/>
+                <w:bCs/>
+                <w:color w:val="000000"/>
+                <w:sz w:val="18"/>
+                <w:szCs w:val="18"/>
+                <w:lang w:eastAsia="pt-PT"/>
+              </w:rPr>
+            </w:pPr>
+            <w:proofErr w:type="spellStart"/>
+            <w:r>
+              <w:rPr>
+                <w:rFonts w:eastAsia="Times New Roman" w:cstheme="minorHAnsi"/>
+                <w:b/>
+                <w:bCs/>
+                <w:color w:val="000000"/>
+                <w:sz w:val="18"/>
+                <w:szCs w:val="18"/>
+                <w:lang w:eastAsia="pt-PT"/>
+              </w:rPr>
+              <w:t>median</w:t>
+            </w:r>
+            <w:proofErr w:type="spellEnd"/>
+          </w:p>
+        </w:tc>
+        <w:tc>
+          <w:tcPr>
+            <w:tcW w:w="480" w:type="pct"/>
+            <w:tcBorders>
+              <w:top w:val="nil"/>
+              <w:left w:val="nil"/>
+              <w:bottom w:val="single" w:sz="4" w:space="0" w:color="auto"/>
+              <w:right w:val="single" w:sz="4" w:space="0" w:color="auto"/>
+            </w:tcBorders>
+            <w:shd w:val="clear" w:color="auto" w:fill="auto"/>
+            <w:noWrap/>
+            <w:vAlign w:val="bottom"/>
+            <w:hideMark/>
+          </w:tcPr>
+          <w:p>
+            <w:pPr>
+              <w:spacing w:after="0" w:line="240" w:lineRule="auto"/>
+              <w:jc w:val="center"/>
+              <w:rPr>
+                <w:rFonts w:eastAsia="Times New Roman" w:cstheme="minorHAnsi"/>
+                <w:color w:val="000000"/>
+                <w:sz w:val="18"/>
+                <w:szCs w:val="18"/>
+                <w:lang w:eastAsia="pt-PT"/>
+              </w:rPr>
+            </w:pPr>
+            <w:r>
+              <w:rPr>
+                <w:rFonts w:eastAsia="Times New Roman" w:cstheme="minorHAnsi"/>
+                <w:color w:val="000000"/>
+                <w:sz w:val="18"/>
+                <w:szCs w:val="18"/>
+                <w:lang w:eastAsia="pt-PT"/>
+              </w:rPr>
+              <w:t>3,534</w:t>
+            </w:r>
+          </w:p>
+        </w:tc>
+        <w:tc>
+          <w:tcPr>
+            <w:tcW w:w="343" w:type="pct"/>
+            <w:tcBorders>
+              <w:top w:val="nil"/>
+              <w:left w:val="nil"/>
+              <w:bottom w:val="single" w:sz="4" w:space="0" w:color="auto"/>
+              <w:right w:val="single" w:sz="4" w:space="0" w:color="auto"/>
+            </w:tcBorders>
+            <w:shd w:val="clear" w:color="auto" w:fill="auto"/>
+            <w:noWrap/>
+            <w:vAlign w:val="bottom"/>
+            <w:hideMark/>
+          </w:tcPr>
+          <w:p>
+            <w:pPr>
+              <w:spacing w:after="0" w:line="240" w:lineRule="auto"/>
+              <w:jc w:val="center"/>
+              <w:rPr>
+                <w:rFonts w:eastAsia="Times New Roman" w:cstheme="minorHAnsi"/>
+                <w:color w:val="000000"/>
+                <w:sz w:val="18"/>
+                <w:szCs w:val="18"/>
+                <w:lang w:eastAsia="pt-PT"/>
+              </w:rPr>
+            </w:pPr>
+            <w:r>
+              <w:rPr>
+                <w:rFonts w:eastAsia="Times New Roman" w:cstheme="minorHAnsi"/>
+                <w:color w:val="000000"/>
+                <w:sz w:val="18"/>
+                <w:szCs w:val="18"/>
+                <w:lang w:eastAsia="pt-PT"/>
+              </w:rPr>
+              <w:t>5,056</w:t>
+            </w:r>
+          </w:p>
+        </w:tc>
+        <w:tc>
+          <w:tcPr>
+            <w:tcW w:w="400" w:type="pct"/>
+            <w:tcBorders>
+              <w:top w:val="nil"/>
+              <w:left w:val="nil"/>
+              <w:bottom w:val="single" w:sz="4" w:space="0" w:color="auto"/>
+              <w:right w:val="single" w:sz="4" w:space="0" w:color="auto"/>
+            </w:tcBorders>
+            <w:shd w:val="clear" w:color="auto" w:fill="auto"/>
+            <w:noWrap/>
+            <w:vAlign w:val="bottom"/>
+            <w:hideMark/>
+          </w:tcPr>
+          <w:p>
+            <w:pPr>
+              <w:spacing w:after="0" w:line="240" w:lineRule="auto"/>
+              <w:jc w:val="center"/>
+              <w:rPr>
+                <w:rFonts w:eastAsia="Times New Roman" w:cstheme="minorHAnsi"/>
+                <w:color w:val="000000"/>
+                <w:sz w:val="18"/>
+                <w:szCs w:val="18"/>
+                <w:lang w:eastAsia="pt-PT"/>
+              </w:rPr>
+            </w:pPr>
+            <w:r>
+              <w:rPr>
+                <w:rFonts w:eastAsia="Times New Roman" w:cstheme="minorHAnsi"/>
+                <w:color w:val="000000"/>
+                <w:sz w:val="18"/>
+                <w:szCs w:val="18"/>
+                <w:lang w:eastAsia="pt-PT"/>
+              </w:rPr>
+              <w:t>28,257</w:t>
+            </w:r>
+          </w:p>
+        </w:tc>
+        <w:tc>
+          <w:tcPr>
+            <w:tcW w:w="475" w:type="pct"/>
+            <w:tcBorders>
+              <w:top w:val="nil"/>
+              <w:left w:val="nil"/>
+              <w:bottom w:val="single" w:sz="4" w:space="0" w:color="auto"/>
+              <w:right w:val="single" w:sz="4" w:space="0" w:color="auto"/>
+            </w:tcBorders>
+            <w:shd w:val="clear" w:color="auto" w:fill="auto"/>
+            <w:noWrap/>
+            <w:vAlign w:val="bottom"/>
+            <w:hideMark/>
+          </w:tcPr>
+          <w:p>
+            <w:pPr>
+              <w:spacing w:after="0" w:line="240" w:lineRule="auto"/>
+              <w:jc w:val="center"/>
+              <w:rPr>
+                <w:rFonts w:eastAsia="Times New Roman" w:cstheme="minorHAnsi"/>
+                <w:color w:val="000000"/>
+                <w:sz w:val="18"/>
+                <w:szCs w:val="18"/>
+                <w:lang w:eastAsia="pt-PT"/>
+              </w:rPr>
+            </w:pPr>
+            <w:r>
+              <w:rPr>
+                <w:rFonts w:eastAsia="Times New Roman" w:cstheme="minorHAnsi"/>
+                <w:color w:val="000000"/>
+                <w:sz w:val="18"/>
+                <w:szCs w:val="18"/>
+                <w:lang w:eastAsia="pt-PT"/>
+              </w:rPr>
+              <w:t>23,818</w:t>
+            </w:r>
+          </w:p>
+        </w:tc>
+        <w:tc>
+          <w:tcPr>
+            <w:tcW w:w="712" w:type="pct"/>
+            <w:tcBorders>
+              <w:top w:val="nil"/>
+              <w:left w:val="nil"/>
+              <w:bottom w:val="single" w:sz="4" w:space="0" w:color="auto"/>
+              <w:right w:val="single" w:sz="4" w:space="0" w:color="auto"/>
+            </w:tcBorders>
+            <w:shd w:val="clear" w:color="auto" w:fill="auto"/>
+            <w:noWrap/>
+            <w:vAlign w:val="bottom"/>
+            <w:hideMark/>
+          </w:tcPr>
+          <w:p>
+            <w:pPr>
+              <w:spacing w:after="0" w:line="240" w:lineRule="auto"/>
+              <w:jc w:val="center"/>
+              <w:rPr>
+                <w:rFonts w:eastAsia="Times New Roman" w:cstheme="minorHAnsi"/>
+                <w:color w:val="000000"/>
+                <w:sz w:val="18"/>
+                <w:szCs w:val="18"/>
+                <w:lang w:eastAsia="pt-PT"/>
+              </w:rPr>
+            </w:pPr>
+            <w:r>
+              <w:rPr>
+                <w:rFonts w:eastAsia="Times New Roman" w:cstheme="minorHAnsi"/>
+                <w:color w:val="000000"/>
+                <w:sz w:val="18"/>
+                <w:szCs w:val="18"/>
+                <w:lang w:eastAsia="pt-PT"/>
+              </w:rPr>
+              <w:t>69,325</w:t>
+            </w:r>
+          </w:p>
+        </w:tc>
+        <w:tc>
+          <w:tcPr>
+            <w:tcW w:w="601" w:type="pct"/>
+            <w:tcBorders>
+              <w:top w:val="nil"/>
+              <w:left w:val="nil"/>
+              <w:bottom w:val="single" w:sz="4" w:space="0" w:color="auto"/>
+              <w:right w:val="single" w:sz="4" w:space="0" w:color="auto"/>
+            </w:tcBorders>
+            <w:shd w:val="clear" w:color="auto" w:fill="auto"/>
+            <w:noWrap/>
+            <w:vAlign w:val="bottom"/>
+            <w:hideMark/>
+          </w:tcPr>
+          <w:p>
+            <w:pPr>
+              <w:spacing w:after="0" w:line="240" w:lineRule="auto"/>
+              <w:jc w:val="center"/>
+              <w:rPr>
+                <w:rFonts w:eastAsia="Times New Roman" w:cstheme="minorHAnsi"/>
+                <w:color w:val="000000"/>
+                <w:sz w:val="18"/>
+                <w:szCs w:val="18"/>
+                <w:lang w:eastAsia="pt-PT"/>
+              </w:rPr>
+            </w:pPr>
+            <w:r>
+              <w:rPr>
+                <w:rFonts w:eastAsia="Times New Roman" w:cstheme="minorHAnsi"/>
+                <w:color w:val="000000"/>
+                <w:sz w:val="18"/>
+                <w:szCs w:val="18"/>
+                <w:lang w:eastAsia="pt-PT"/>
+              </w:rPr>
+              <w:t>3,250</w:t>
+            </w:r>
+          </w:p>
+        </w:tc>
+        <w:tc>
+          <w:tcPr>
+            <w:tcW w:w="927" w:type="pct"/>
+            <w:tcBorders>
+              <w:top w:val="nil"/>
+              <w:left w:val="nil"/>
+              <w:bottom w:val="single" w:sz="4" w:space="0" w:color="auto"/>
+              <w:right w:val="single" w:sz="4" w:space="0" w:color="auto"/>
+            </w:tcBorders>
+            <w:shd w:val="clear" w:color="auto" w:fill="auto"/>
+            <w:noWrap/>
+            <w:vAlign w:val="bottom"/>
+            <w:hideMark/>
+          </w:tcPr>
+          <w:p>
+            <w:pPr>
+              <w:spacing w:after="0" w:line="240" w:lineRule="auto"/>
+              <w:jc w:val="center"/>
+              <w:rPr>
+                <w:rFonts w:eastAsia="Times New Roman" w:cstheme="minorHAnsi"/>
+                <w:color w:val="000000"/>
+                <w:sz w:val="18"/>
+                <w:szCs w:val="18"/>
+                <w:lang w:eastAsia="pt-PT"/>
+              </w:rPr>
+            </w:pPr>
+            <w:r>
+              <w:rPr>
+                <w:rFonts w:eastAsia="Times New Roman" w:cstheme="minorHAnsi"/>
+                <w:color w:val="000000"/>
+                <w:sz w:val="18"/>
+                <w:szCs w:val="18"/>
+                <w:lang w:eastAsia="pt-PT"/>
+              </w:rPr>
+              <w:t>25,992</w:t>
+            </w:r>
+          </w:p>
+        </w:tc>
+        <w:tc>
+          <w:tcPr>
+            <w:tcW w:w="625" w:type="pct"/>
+            <w:tcBorders>
+              <w:top w:val="nil"/>
+              <w:left w:val="nil"/>
+              <w:bottom w:val="single" w:sz="4" w:space="0" w:color="auto"/>
+              <w:right w:val="single" w:sz="4" w:space="0" w:color="auto"/>
+            </w:tcBorders>
+            <w:shd w:val="clear" w:color="auto" w:fill="auto"/>
+            <w:noWrap/>
+            <w:vAlign w:val="bottom"/>
+            <w:hideMark/>
+          </w:tcPr>
+          <w:p>
+            <w:pPr>
+              <w:spacing w:after="0" w:line="240" w:lineRule="auto"/>
+              <w:jc w:val="center"/>
+              <w:rPr>
+                <w:rFonts w:eastAsia="Times New Roman" w:cstheme="minorHAnsi"/>
+                <w:color w:val="000000"/>
+                <w:sz w:val="18"/>
+                <w:szCs w:val="18"/>
+                <w:lang w:eastAsia="pt-PT"/>
+              </w:rPr>
+            </w:pPr>
+            <w:r>
+              <w:rPr>
+                <w:rFonts w:eastAsia="Times New Roman" w:cstheme="minorHAnsi"/>
+                <w:color w:val="000000"/>
+                <w:sz w:val="18"/>
+                <w:szCs w:val="18"/>
+                <w:lang w:eastAsia="pt-PT"/>
+              </w:rPr>
+              <w:t>25,295</w:t>
+            </w:r>
+          </w:p>
+        </w:tc>
+      </w:tr>
+    </w:tbl>
+    <w:p>
+      <w:pPr>
+        <w:rPr>
+          <w:b/>
+          <w:sz w:val="24"/>
+          <w:highlight w:val="yellow"/>
+        </w:rPr>
+      </w:pPr>
     </w:p>
     <w:p>
       <w:pPr>
-        <w:rPr>
-          <w:b/>
-          <w:sz w:val="24"/>
-        </w:rPr>
-      </w:pPr>
-      <w:r>
+        <w:jc w:val="both"/>
         <w:rPr>
           <w:b/>
           <w:sz w:val="24"/>
           <w:highlight w:val="yellow"/>
         </w:rPr>
-        <w:t xml:space="preserve">4 </w:t>
-      </w:r>
-      <w:r>
+      </w:pPr>
+      <w:r>
+        <w:rPr>
+          <w:highlight w:val="yellow"/>
+        </w:rPr>
+        <w:t>A tabela X</w:t>
+      </w:r>
+      <w:r>
+        <w:t xml:space="preserve"> apresenta os vários tempos (em segundos) registados para várias combinações de opções de </w:t>
+      </w:r>
+      <w:proofErr w:type="spellStart"/>
+      <w:r>
+        <w:t>labelling</w:t>
+      </w:r>
+      <w:proofErr w:type="spellEnd"/>
+      <w:r>
+        <w:t xml:space="preserve">. As opções </w:t>
+      </w:r>
+      <w:r>
+        <w:t>em cada linha são as que controlam em que modo é que as escolhas são feitas para cada variável selecionada, enquanto que as opções em cada coluna são as opções que controlam a ordem em que a próxima variável é escolhida para atribuição.</w:t>
+      </w:r>
+    </w:p>
+    <w:p>
+      <w:pPr>
         <w:rPr>
           <w:b/>
           <w:sz w:val="24"/>
           <w:highlight w:val="yellow"/>
         </w:rPr>
-        <w:t>RESULTADOS</w:t>
+      </w:pPr>
+    </w:p>
+    <w:p>
+      <w:pPr>
+        <w:rPr>
+          <w:b/>
+          <w:sz w:val="24"/>
+          <w:highlight w:val="yellow"/>
+        </w:rPr>
+      </w:pPr>
+    </w:p>
+    <w:p>
+      <w:pPr>
+        <w:rPr>
+          <w:b/>
+          <w:sz w:val="24"/>
+        </w:rPr>
+      </w:pPr>
+      <w:r>
+        <w:rPr>
+          <w:b/>
+          <w:sz w:val="24"/>
+          <w:highlight w:val="yellow"/>
+        </w:rPr>
+        <w:t>5</w:t>
+      </w:r>
+      <w:r>
+        <w:rPr>
+          <w:b/>
+          <w:sz w:val="24"/>
+          <w:highlight w:val="yellow"/>
+        </w:rPr>
+        <w:t xml:space="preserve"> RESULTADOS</w:t>
       </w:r>
     </w:p>
     <w:p>

</xml_diff>